<commit_message>
finished discussion first draft
</commit_message>
<xml_diff>
--- a/DISCUSSION PLAN.docx
+++ b/DISCUSSION PLAN.docx
@@ -6,8 +6,14 @@
       <w:pPr>
         <w:spacing w:line="480" w:lineRule="auto"/>
         <w:jc w:val="both"/>
-      </w:pPr>
-      <w:r>
+        <w:rPr>
+          <w:b/>
+        </w:rPr>
+      </w:pPr>
+      <w:r>
+        <w:rPr>
+          <w:b/>
+        </w:rPr>
         <w:t>DISCUSSION</w:t>
       </w:r>
     </w:p>
@@ -63,21 +69,9 @@
       <w:pPr>
         <w:spacing w:line="480" w:lineRule="auto"/>
         <w:jc w:val="both"/>
-        <w:rPr>
-          <w:i/>
-        </w:rPr>
-      </w:pPr>
-      <w:r>
-        <w:rPr>
-          <w:i/>
-        </w:rPr>
-        <w:t xml:space="preserve">Biogeographic </w:t>
-      </w:r>
-      <w:r>
-        <w:rPr>
-          <w:i/>
-        </w:rPr>
-        <w:t>context</w:t>
+      </w:pPr>
+      <w:r>
+        <w:t>BIOGEOGRAPHIC CONTEXT</w:t>
       </w:r>
     </w:p>
     <w:p>
@@ -390,14 +384,27 @@
       <w:r>
         <w:t xml:space="preserve">Figure </w:t>
       </w:r>
-      <w:fldSimple w:instr=" SEQ Figure \* ARABIC ">
-        <w:r>
-          <w:rPr>
-            <w:noProof/>
-          </w:rPr>
-          <w:t>1</w:t>
-        </w:r>
-      </w:fldSimple>
+      <w:r>
+        <w:fldChar w:fldCharType="begin"/>
+      </w:r>
+      <w:r>
+        <w:instrText xml:space="preserve"> SEQ Figure \* ARABIC </w:instrText>
+      </w:r>
+      <w:r>
+        <w:fldChar w:fldCharType="separate"/>
+      </w:r>
+      <w:r>
+        <w:rPr>
+          <w:noProof/>
+        </w:rPr>
+        <w:t>1</w:t>
+      </w:r>
+      <w:r>
+        <w:rPr>
+          <w:noProof/>
+        </w:rPr>
+        <w:fldChar w:fldCharType="end"/>
+      </w:r>
       <w:r>
         <w:t>. Map showing geographical distribution of field sites from Chapt</w:t>
       </w:r>
@@ -442,43 +449,25 @@
       <w:pPr>
         <w:spacing w:line="480" w:lineRule="auto"/>
         <w:jc w:val="both"/>
-        <w:rPr>
-          <w:i/>
-        </w:rPr>
-      </w:pPr>
-      <w:r>
-        <w:rPr>
-          <w:i/>
-        </w:rPr>
+      </w:pPr>
+      <w:r>
         <w:lastRenderedPageBreak/>
-        <w:t>Ecological responses</w:t>
-      </w:r>
-      <w:r>
-        <w:rPr>
-          <w:i/>
-        </w:rPr>
-        <w:t xml:space="preserve"> of riparian plant communities</w:t>
-      </w:r>
-      <w:r>
-        <w:rPr>
-          <w:i/>
-        </w:rPr>
-        <w:t xml:space="preserve"> to </w:t>
-      </w:r>
-      <w:r>
-        <w:rPr>
-          <w:i/>
-        </w:rPr>
-        <w:t>fluvial hydrology</w:t>
-      </w:r>
-    </w:p>
-    <w:p>
-      <w:pPr>
-        <w:spacing w:line="480" w:lineRule="auto"/>
-        <w:jc w:val="both"/>
-      </w:pPr>
-      <w:r>
-        <w:t xml:space="preserve">The relationship between environmental heterogeneity and biodiversity has been a key concern of ecologists since the early 1960’s  </w:t>
+        <w:t>ECOLOGICAL RESPONSES OF RIPARIAN PLANT COMMUNITIES TO FLUVIAL HYDROLOGY</w:t>
+      </w:r>
+    </w:p>
+    <w:p>
+      <w:pPr>
+        <w:spacing w:line="480" w:lineRule="auto"/>
+        <w:jc w:val="both"/>
+      </w:pPr>
+      <w:r>
+        <w:t>The relationship between environmental heterogeneity and biodiversity has been a key concern of ec</w:t>
+      </w:r>
+      <w:r>
+        <w:t>ologists since the early 1960’s</w:t>
+      </w:r>
+      <w:r>
+        <w:t xml:space="preserve"> </w:t>
       </w:r>
       <w:r>
         <w:fldChar w:fldCharType="begin" w:fldLock="1"/>
@@ -1301,15 +1290,6 @@
         <w:commentReference w:id="0"/>
       </w:r>
       <w:r>
-        <w:t xml:space="preserve"> </w:t>
-      </w:r>
-      <w:r>
-        <w:rPr>
-          <w:highlight w:val="yellow"/>
-        </w:rPr>
-        <w:t>LAND USE??????????????</w:t>
-      </w:r>
-      <w:r>
         <w:t xml:space="preserve">. </w:t>
       </w:r>
       <w:r>
@@ -1949,10 +1929,7 @@
         <w:t>al relationship</w:t>
       </w:r>
       <w:r>
-        <w:t xml:space="preserve">, where </w:t>
-      </w:r>
-      <w:r>
-        <w:t>heterogeneity and</w:t>
+        <w:t>, where heterogeneity and</w:t>
       </w:r>
       <w:r>
         <w:t xml:space="preserve"> energy availability (or flow rhythmicity)</w:t>
@@ -1981,37 +1958,469 @@
           <w:i/>
         </w:rPr>
       </w:pPr>
-      <w:r>
+    </w:p>
+    <w:p>
+      <w:pPr>
+        <w:spacing w:line="480" w:lineRule="auto"/>
+        <w:jc w:val="both"/>
+      </w:pPr>
+    </w:p>
+    <w:p>
+      <w:pPr>
+        <w:spacing w:line="480" w:lineRule="auto"/>
+        <w:jc w:val="both"/>
         <w:rPr>
           <w:i/>
         </w:rPr>
-        <w:t>E</w:t>
-      </w:r>
-      <w:r>
+      </w:pPr>
+    </w:p>
+    <w:p>
+      <w:pPr>
+        <w:spacing w:line="480" w:lineRule="auto"/>
+        <w:jc w:val="both"/>
         <w:rPr>
           <w:i/>
         </w:rPr>
-        <w:t>cological responses to other environmental variables</w:t>
-      </w:r>
-    </w:p>
-    <w:p>
-      <w:pPr>
-        <w:spacing w:line="480" w:lineRule="auto"/>
-        <w:jc w:val="both"/>
-      </w:pPr>
-      <w:r>
-        <w:t>Chapters 4</w:t>
-      </w:r>
-      <w:r>
-        <w:t xml:space="preserve"> and 5 dealt with the influence of anthropogenic environmental alteration on riparian plant species and communities. Hydrology was confirmed as the ‘master variable’ </w:t>
-      </w:r>
-      <w:r>
-        <w:t xml:space="preserve">controlling riparian plant communities </w:t>
+      </w:pPr>
+    </w:p>
+    <w:p>
+      <w:pPr>
+        <w:spacing w:line="480" w:lineRule="auto"/>
+        <w:jc w:val="both"/>
+        <w:rPr>
+          <w:i/>
+        </w:rPr>
+      </w:pPr>
+    </w:p>
+    <w:p>
+      <w:pPr>
+        <w:spacing w:line="480" w:lineRule="auto"/>
+        <w:jc w:val="both"/>
+        <w:rPr>
+          <w:i/>
+        </w:rPr>
+      </w:pPr>
+    </w:p>
+    <w:p>
+      <w:pPr>
+        <w:spacing w:line="480" w:lineRule="auto"/>
+        <w:jc w:val="both"/>
+        <w:rPr>
+          <w:i/>
+        </w:rPr>
+      </w:pPr>
+    </w:p>
+    <w:p>
+      <w:pPr>
+        <w:spacing w:line="480" w:lineRule="auto"/>
+        <w:jc w:val="both"/>
+      </w:pPr>
+      <w:r>
+        <w:lastRenderedPageBreak/>
+        <w:t>RESPONSES OF RIPARIAN PLANT COMMUNITIES TO ANTHROPOGENIC ENVIRONMENTAL CHANGE</w:t>
+      </w:r>
+    </w:p>
+    <w:p>
+      <w:pPr>
+        <w:spacing w:line="480" w:lineRule="auto"/>
+        <w:jc w:val="both"/>
+      </w:pPr>
+      <w:r>
+        <w:t>My interest in the functional ecology of riparian plant communities was initially motivated by the need for new approaches and perspectives towards conserving, rehabilitating and managing riparian landscapes in south-eastern Australia. The 20</w:t>
+      </w:r>
+      <w:r>
+        <w:rPr>
+          <w:vertAlign w:val="superscript"/>
+        </w:rPr>
+        <w:t>th</w:t>
+      </w:r>
+      <w:r>
+        <w:t xml:space="preserve"> century has seen unprecedented change in riverine ecosystems, and these changes are likely to intensify over the current century. Compared with Europe and North America, applied river rehabilitation in Australia is somewhat hampered by a lack of basic ecological knowledge. Thus one of the main aims of my thesis was to inform management with new information about riparian ecology in both natural and modified landscapes.</w:t>
+      </w:r>
+    </w:p>
+    <w:p>
+      <w:pPr>
+        <w:spacing w:line="480" w:lineRule="auto"/>
+        <w:jc w:val="both"/>
+        <w:rPr>
+          <w:i/>
+        </w:rPr>
+      </w:pPr>
+      <w:r>
+        <w:rPr>
+          <w:i/>
+        </w:rPr>
+        <w:t>How might riparian plant communities respond under climate change?</w:t>
+      </w:r>
+    </w:p>
+    <w:p>
+      <w:pPr>
+        <w:spacing w:line="480" w:lineRule="auto"/>
+        <w:jc w:val="both"/>
+      </w:pPr>
+      <w:r>
+        <w:t>Climate change is predicted to have global impacts on ecosystems in the 21</w:t>
+      </w:r>
+      <w:r>
+        <w:rPr>
+          <w:vertAlign w:val="superscript"/>
+        </w:rPr>
+        <w:t>st</w:t>
+      </w:r>
+      <w:r>
+        <w:t xml:space="preserve"> century </w:t>
       </w:r>
       <w:r>
         <w:fldChar w:fldCharType="begin" w:fldLock="1"/>
       </w:r>
       <w:r>
+        <w:instrText>ADDIN CSL_CITATION { "citationItems" : [ { "id" : "ITEM-1", "itemData" : { "ISBN" : "9789291691432", "author" : [ { "dropping-particle" : "", "family" : "IPCC", "given" : "", "non-dropping-particle" : "", "parse-names" : false, "suffix" : "" }, { "dropping-particle" : "", "family" : "Pachauri", "given" : "Rajendra K", "non-dropping-particle" : "", "parse-names" : false, "suffix" : "" }, { "dropping-particle" : "", "family" : "Meyer", "given" : "Leo", "non-dropping-particle" : "", "parse-names" : false, "suffix" : "" } ], "id" : "ITEM-1", "issued" : { "date-parts" : [ [ "2014" ] ] }, "publisher" : "IPCC", "title" : "Climate Change 2014 Synthesis Report", "type" : "book" }, "uris" : [ "http://www.mendeley.com/documents/?uuid=6bdf566a-9280-4221-bd14-415013557167" ] } ], "mendeley" : { "formattedCitation" : "(IPCC et al. 2014)", "manualFormatting" : "(IPCC 2014)", "plainTextFormattedCitation" : "(IPCC et al. 2014)", "previouslyFormattedCitation" : "(IPCC et al. 2014)" }, "properties" : { "noteIndex" : 0 }, "schema" : "https://github.com/citation-style-language/schema/raw/master/csl-citation.json" }</w:instrText>
+      </w:r>
+      <w:r>
+        <w:fldChar w:fldCharType="separate"/>
+      </w:r>
+      <w:r>
+        <w:rPr>
+          <w:noProof/>
+        </w:rPr>
+        <w:t>(IPCC 2014)</w:t>
+      </w:r>
+      <w:r>
+        <w:fldChar w:fldCharType="end"/>
+      </w:r>
+      <w:r>
+        <w:t xml:space="preserve">. Riparian ecosystems are likely to be particularly vulnerable due to their high exposure and sensitivity to changes in climate, in combination with pressures associated with extraction of provisioning ecosystem services by humans </w:t>
+      </w:r>
+      <w:r>
+        <w:fldChar w:fldCharType="begin" w:fldLock="1"/>
+      </w:r>
+      <w:r>
+        <w:instrText>ADDIN CSL_CITATION { "citationItems" : [ { "id" : "ITEM-1", "itemData" : { "DOI" : "10.1007/s10021-013-9656-1", "ISSN" : "1432-9840", "author" : [ { "dropping-particle" : "", "family" : "Capon", "given" : "Samantha J.", "non-dropping-particle" : "", "parse-names" : false, "suffix" : "" }, { "dropping-particle" : "", "family" : "Chambers", "given" : "Lynda E.", "non-dropping-particle" : "", "parse-names" : false, "suffix" : "" }, { "dropping-particle" : "", "family" : "Nally", "given" : "Ralph", "non-dropping-particle" : "Mac", "parse-names" : false, "suffix" : "" }, { "dropping-particle" : "", "family" : "Naiman", "given" : "Robert J.", "non-dropping-particle" : "", "parse-names" : false, "suffix" : "" }, { "dropping-particle" : "", "family" : "Davies", "given" : "Peter", "non-dropping-particle" : "", "parse-names" : false, "suffix" : "" }, { "dropping-particle" : "", "family" : "Marshall", "given" : "Nadine", "non-dropping-particle" : "", "parse-names" : false, "suffix" : "" }, { "dropping-particle" : "", "family" : "Pittock", "given" : "Jamie", "non-dropping-particle" : "", "parse-names" : false, "suffix" : "" }, { "dropping-particle" : "", "family" : "Reid", "given" : "Michael", "non-dropping-particle" : "", "parse-names" : false, "suffix" : "" }, { "dropping-particle" : "", "family" : "Capon", "given" : "Timothy", "non-dropping-particle" : "", "parse-names" : false, "suffix" : "" }, { "dropping-particle" : "", "family" : "Douglas", "given" : "Michael", "non-dropping-particle" : "", "parse-names" : false, "suffix" : "" }, { "dropping-particle" : "", "family" : "Catford", "given" : "Jane", "non-dropping-particle" : "", "parse-names" : false, "suffix" : "" }, { "dropping-particle" : "", "family" : "Baldwin", "given" : "Darren S.", "non-dropping-particle" : "", "parse-names" : false, "suffix" : "" }, { "dropping-particle" : "", "family" : "Stewardson", "given" : "Michael", "non-dropping-particle" : "", "parse-names" : false, "suffix" : "" }, { "dropping-particle" : "", "family" : "Roberts", "given" : "Jane", "non-dropping-particle" : "", "parse-names" : false, "suffix" : "" }, { "dropping-particle" : "", "family" : "Parsons", "given" : "Meg", "non-dropping-particle" : "", "parse-names" : false, "suffix" : "" }, { "dropping-particle" : "", "family" : "Williams", "given" : "Stephen E.", "non-dropping-particle" : "", "parse-names" : false, "suffix" : "" } ], "container-title" : "Ecosystems", "id" : "ITEM-1", "issue" : "3", "issued" : { "date-parts" : [ [ "2013", "3", "13" ] ] }, "page" : "359-381", "title" : "Riparian Ecosystems in the 21st Century: Hotspots for Climate Change Adaptation?", "type" : "article-journal", "volume" : "16" }, "uris" : [ "http://www.mendeley.com/documents/?uuid=c2efa84e-b391-4142-8b5b-40ea62972431" ] } ], "mendeley" : { "formattedCitation" : "(Capon et al. 2013)", "plainTextFormattedCitation" : "(Capon et al. 2013)", "previouslyFormattedCitation" : "(Capon et al. 2013)" }, "properties" : { "noteIndex" : 0 }, "schema" : "https://github.com/citation-style-language/schema/raw/master/csl-citation.json" }</w:instrText>
+      </w:r>
+      <w:r>
+        <w:fldChar w:fldCharType="separate"/>
+      </w:r>
+      <w:r>
+        <w:rPr>
+          <w:noProof/>
+        </w:rPr>
+        <w:t>(Capon et al. 2013)</w:t>
+      </w:r>
+      <w:r>
+        <w:fldChar w:fldCharType="end"/>
+      </w:r>
+      <w:r>
+        <w:t>. Elevated concentrations of carbon dioxide (eCO</w:t>
+      </w:r>
+      <w:r>
+        <w:rPr>
+          <w:vertAlign w:val="subscript"/>
+        </w:rPr>
+        <w:t>2</w:t>
+      </w:r>
+      <w:r>
+        <w:t>) represent the most direct and obvious change to the atmosphere. The potential influence of eCO</w:t>
+      </w:r>
+      <w:r>
+        <w:rPr>
+          <w:vertAlign w:val="subscript"/>
+        </w:rPr>
+        <w:t>2</w:t>
+      </w:r>
+      <w:r>
+        <w:t xml:space="preserve"> on plants and plant communities has been the topic of intensive research over the last two decades. To date, however, the implications for conservation management under high CO</w:t>
+      </w:r>
+      <w:r>
+        <w:rPr>
+          <w:vertAlign w:val="subscript"/>
+        </w:rPr>
+        <w:t>2</w:t>
+      </w:r>
+      <w:r>
+        <w:t xml:space="preserve"> regime are highly species and system specific, and are likely to be contingent on a slew of other environmental factors </w:t>
+      </w:r>
+      <w:r>
+        <w:fldChar w:fldCharType="begin" w:fldLock="1"/>
+      </w:r>
+      <w:r>
+        <w:instrText>ADDIN CSL_CITATION { "citationItems" : [ { "id" : "ITEM-1", "itemData" : { "DOI" : "10.1146/annurev-ecolsys-102209-144647", "ISBN" : "1543-592X\\r978-0-8243-1442-2", "ISSN" : "1543-592X", "abstract" : "Free-air CO2 enrichment (FACE) experiments have provided novel insights into the ecological mechanisms controlling the cycling and storage of carbon in terrestrial ecosystems and contribute to our ability to project how ecosystems respond to increasing CO2 in the Earth's atmosphere. Important lessons emerge by evaluating a set of hypotheses that initially guided the design and longevity of forested FACE experiments. Net primary productivity is increased by elevated CO2, but the response can diminish over time. Carbon accumulation is driven by the distribution of carbon among plant and soil components with differing turnover rates and by interactions between the carbon and nitrogen cycles. Plant community structure may change, but elevated CO2 has only minor effects on microbial community structure. FACE results provide a strong foundation for next-generation experiments in unexplored ecosystems and inform coupled climate-biogeochemical models of the ecological mechanisms controlling ecosystem response to the rising atmospheric CO2 concentration.", "author" : [ { "dropping-particle" : "", "family" : "Norby", "given" : "Richard J.", "non-dropping-particle" : "", "parse-names" : false, "suffix" : "" }, { "dropping-particle" : "", "family" : "Zak", "given" : "Donald R.", "non-dropping-particle" : "", "parse-names" : false, "suffix" : "" } ], "container-title" : "Annual Review of Ecology, Evolution, and Systematics", "id" : "ITEM-1", "issue" : "1", "issued" : { "date-parts" : [ [ "2011" ] ] }, "page" : "181-203", "title" : "Ecological lessons from free air CO2 enrichment (FACE) experiments", "type" : "article-journal", "volume" : "42" }, "uris" : [ "http://www.mendeley.com/documents/?uuid=79e507f1-5933-4054-8792-5f5b31126418" ] }, { "id" : "ITEM-2", "itemData" : { "author" : [ { "dropping-particle" : "", "family" : "Poorter", "given" : "H", "non-dropping-particle" : "", "parse-names" : false, "suffix" : "" }, { "dropping-particle" : "", "family" : "Navas", "given" : "M L", "non-dropping-particle" : "", "parse-names" : false, "suffix" : "" } ], "container-title" : "New Phytologist", "id" : "ITEM-2", "issued" : { "date-parts" : [ [ "2003" ] ] }, "page" : "175-198", "title" : "Plant growth and competition at elevated CO2: on winners, losers and functional groups", "type" : "article-journal", "volume" : "157" }, "uris" : [ "http://www.mendeley.com/documents/?uuid=b9edae42-ebcf-4d78-9074-a711af1685b4" ] }, { "id" : "ITEM-3", "itemData" : { "DOI" : "10.1038/ngeo2284", "ISSN" : "1752-0894", "author" : [ { "dropping-particle" : "", "family" : "Reich", "given" : "Peter B.", "non-dropping-particle" : "", "parse-names" : false, "suffix" : "" }, { "dropping-particle" : "", "family" : "Hobbie", "given" : "Sarah E.", "non-dropping-particle" : "", "parse-names" : false, "suffix" : "" }, { "dropping-particle" : "", "family" : "Lee", "given" : "Tali D.", "non-dropping-particle" : "", "parse-names" : false, "suffix" : "" } ], "container-title" : "Nature Geoscience", "id" : "ITEM-3", "issue" : "December", "issued" : { "date-parts" : [ [ "2014" ] ] }, "page" : "1-5", "title" : "Plant growth enhancement by elevated CO2 eliminated by joint water and nitrogen limitation", "type" : "article-journal", "volume" : "7" }, "uris" : [ "http://www.mendeley.com/documents/?uuid=d2805006-878f-43ab-95f8-a9d6dc13bae4" ] }, { "id" : "ITEM-4", "itemData" : { "DOI" : "10.1111/j.1469-8137.2011.03952.x", "ISSN" : "1469-8137", "PMID" : "22085245", "abstract" : "We quantified the biomass allocation patterns to leaves, stems and roots in vegetative plants, and how this is influenced by the growth environment, plant size, evolutionary history and competition. Dose\u2013response curves of allocation were constructed by means of a metaanalysis from a wide array of experimental data. They show that the fraction of whole-plant mass represented by leaves (LMF) increases most strongly with nutrients and decreases most strongly with light. Correction for size-induced allocation patterns diminishes the LMFresponse to light, but makes the effect of temperature on LMF more apparent. There is a clear phylogenetic effect on allocation, as eudicots invest relatively more than monocots in leaves, as do gymnosperms compared with woody angiosperms. Plants grown at high densities show a clear increase in the stem fraction. However, in most comparisons across species groups or environmental factors, the variation in LMF is smaller than the variation in one of the other components of the growth analysis equation: the leaf area : leaf mass ratio (SLA). In competitive situations, the stem mass fraction increases to a smaller extent than the specific stem length (stem length : stem mass). Thus, we conclude that plants generally are less able to adjust allocation than to alter organ morphology.", "author" : [ { "dropping-particle" : "", "family" : "Poorter", "given" : "Hendrik", "non-dropping-particle" : "", "parse-names" : false, "suffix" : "" }, { "dropping-particle" : "", "family" : "Niklas", "given" : "Karl J", "non-dropping-particle" : "", "parse-names" : false, "suffix" : "" }, { "dropping-particle" : "", "family" : "Reich", "given" : "Peter B", "non-dropping-particle" : "", "parse-names" : false, "suffix" : "" }, { "dropping-particle" : "", "family" : "Oleksyn", "given" : "Jacek", "non-dropping-particle" : "", "parse-names" : false, "suffix" : "" }, { "dropping-particle" : "", "family" : "Poot", "given" : "Pieter", "non-dropping-particle" : "", "parse-names" : false, "suffix" : "" }, { "dropping-particle" : "", "family" : "Mommer", "given" : "Liesje", "non-dropping-particle" : "", "parse-names" : false, "suffix" : "" } ], "container-title" : "New Phytologist", "id" : "ITEM-4", "issue" : "1", "issued" : { "date-parts" : [ [ "2011" ] ] }, "page" : "30-50", "title" : "Biomass allocation to leaves, stems and roots: meta-analysis of interspecific variation and environmental control", "type" : "article-journal", "volume" : "193" }, "uris" : [ "http://www.mendeley.com/documents/?uuid=3b6707c5-5859-41ca-ac22-b2322a7b8c50" ] } ], "mendeley" : { "formattedCitation" : "(Poorter and Navas 2003; Norby and Zak 2011; Poorter et al. 2011; Reich et al. 2014)", "plainTextFormattedCitation" : "(Poorter and Navas 2003; Norby and Zak 2011; Poorter et al. 2011; Reich et al. 2014)", "previouslyFormattedCitation" : "(Poorter and Navas 2003; Norby and Zak 2011; Poorter et al. 2011; Reich et al. 2014)" }, "properties" : { "noteIndex" : 0 }, "schema" : "https://github.com/citation-style-language/schema/raw/master/csl-citation.json" }</w:instrText>
+      </w:r>
+      <w:r>
+        <w:fldChar w:fldCharType="separate"/>
+      </w:r>
+      <w:r>
+        <w:rPr>
+          <w:noProof/>
+        </w:rPr>
+        <w:t>(Poorter and Navas 2003; Norby and Zak 2011; Poorter et al. 2011; Reich et al. 2014)</w:t>
+      </w:r>
+      <w:r>
+        <w:fldChar w:fldCharType="end"/>
+      </w:r>
+      <w:r>
+        <w:t>. Basic research on the ecological effects of eCO</w:t>
+      </w:r>
+      <w:r>
+        <w:rPr>
+          <w:vertAlign w:val="subscript"/>
+        </w:rPr>
+        <w:t>2</w:t>
+      </w:r>
+      <w:r>
+        <w:t xml:space="preserve"> is needed for individual systems, and each piece of experimental work contributes to the greater outlook.</w:t>
+      </w:r>
+    </w:p>
+    <w:p>
+      <w:pPr>
+        <w:spacing w:line="480" w:lineRule="auto"/>
+        <w:jc w:val="both"/>
+      </w:pPr>
+      <w:r>
+        <w:t>Of the three anthropogenic alterations investigated in this thesis, elevated atmospheric CO</w:t>
+      </w:r>
+      <w:r>
+        <w:rPr>
+          <w:vertAlign w:val="subscript"/>
+        </w:rPr>
+        <w:t>2</w:t>
+      </w:r>
+      <w:r>
+        <w:t xml:space="preserve"> (eCO</w:t>
+      </w:r>
+      <w:r>
+        <w:rPr>
+          <w:vertAlign w:val="subscript"/>
+        </w:rPr>
+        <w:t>2</w:t>
+      </w:r>
+      <w:r>
+        <w:t>) had the smallest effect. We showed that eCO</w:t>
+      </w:r>
+      <w:r>
+        <w:rPr>
+          <w:vertAlign w:val="subscript"/>
+        </w:rPr>
+        <w:t>2</w:t>
+      </w:r>
+      <w:r>
+        <w:t xml:space="preserve"> significantly stimulated growth in only one of three riparian tree seedlings, and this effect was completely negated by inundation. Inundation itself had strong effects on gas exchange, growth and functional traits in all three species. Differential responses </w:t>
+      </w:r>
+      <w:r>
+        <w:lastRenderedPageBreak/>
+        <w:t>between species to combined waterlogging and e</w:t>
+      </w:r>
+      <w:r>
+        <w:t>CO</w:t>
+      </w:r>
+      <w:r>
+        <w:rPr>
+          <w:vertAlign w:val="subscript"/>
+        </w:rPr>
+        <w:t>2</w:t>
+      </w:r>
+      <w:r>
+        <w:t xml:space="preserve"> may have flow-on effects on demographics, competition, and ultimately, community composition. </w:t>
+      </w:r>
+    </w:p>
+    <w:p>
+      <w:pPr>
+        <w:spacing w:line="480" w:lineRule="auto"/>
+        <w:jc w:val="both"/>
+      </w:pPr>
+      <w:r>
+        <w:t>Our study contributes to what is currently a very small set of publications investigating the potential for interactive effects between future atmospheric concentrations of CO</w:t>
+      </w:r>
+      <w:r>
+        <w:rPr>
+          <w:vertAlign w:val="subscript"/>
+        </w:rPr>
+        <w:t>2</w:t>
+      </w:r>
+      <w:r>
+        <w:rPr>
+          <w:vertAlign w:val="subscript"/>
+        </w:rPr>
+        <w:t xml:space="preserve"> </w:t>
+      </w:r>
+      <w:r>
+        <w:t xml:space="preserve">and inundation or waterlogging events on terrestrial plants </w:t>
+      </w:r>
+      <w:r>
+        <w:fldChar w:fldCharType="begin" w:fldLock="1"/>
+      </w:r>
+      <w:r>
+        <w:instrText>ADDIN CSL_CITATION { "citationItems" : [ { "id" : "ITEM-1", "itemData" : { "DOI" : "10.1626/pps.15.238", "ISSN" : "1343-943X", "author" : [ { "dropping-particle" : "", "family" : "Shimono", "given" : "Hiroyuki", "non-dropping-particle" : "", "parse-names" : false, "suffix" : "" }, { "dropping-particle" : "", "family" : "Konno", "given" : "Tomohiro", "non-dropping-particle" : "", "parse-names" : false, "suffix" : "" }, { "dropping-particle" : "", "family" : "Sakai", "given" : "Hidemitsu", "non-dropping-particle" : "", "parse-names" : false, "suffix" : "" }, { "dropping-particle" : "", "family" : "Sameshima", "given" : "Ryoji", "non-dropping-particle" : "", "parse-names" : false, "suffix" : "" } ], "container-title" : "Plant Production Science", "id" : "ITEM-1", "issue" : "January", "issued" : { "date-parts" : [ [ "2012" ] ] }, "page" : "238-245", "title" : "Interactive Effects of Elevated Atmospheric CO2 and Waterlogging on Vegetative Growth of Soybean (Glycine max (L.) Merr.)", "type" : "article-journal", "volume" : "15" }, "uris" : [ "http://www.mendeley.com/documents/?uuid=daa5923f-6834-47f8-977d-337911a84803" ] }, { "id" : "ITEM-2", "itemData" : { "DOI" : "10.1672/17", "ISSN" : "0277-5212", "author" : [ { "dropping-particle" : "", "family" : "Megonigal", "given" : "JP", "non-dropping-particle" : "", "parse-names" : false, "suffix" : "" }, { "dropping-particle" : "", "family" : "Vann", "given" : "CD", "non-dropping-particle" : "", "parse-names" : false, "suffix" : "" }, { "dropping-particle" : "", "family" : "Wolf", "given" : "AA", "non-dropping-particle" : "", "parse-names" : false, "suffix" : "" } ], "container-title" : "Wetlands", "id" : "ITEM-2", "issue" : "2", "issued" : { "date-parts" : [ [ "2005", "6" ] ] }, "page" : "430-438", "title" : "Flooding constraints on tree (Taxodium distichum) and herb growth responses to elevated CO2", "type" : "article-journal", "volume" : "25" }, "uris" : [ "http://www.mendeley.com/documents/?uuid=6c5a7a6a-6d82-40b5-94b9-130d9276154f" ] }, { "id" : "ITEM-3", "itemData" : { "DOI" : "10.1007/s00468-014-1015-0", "ISBN" : "0046801410150", "ISSN" : "0931-1890", "author" : [ { "dropping-particle" : "", "family" : "Arenque", "given" : "Bruna C.", "non-dropping-particle" : "", "parse-names" : false, "suffix" : "" }, { "dropping-particle" : "", "family" : "Grandis", "given" : "Adriana", "non-dropping-particle" : "", "parse-names" : false, "suffix" : "" }, { "dropping-particle" : "", "family" : "Pocius", "given" : "Olidan", "non-dropping-particle" : "", "parse-names" : false, "suffix" : "" }, { "dropping-particle" : "", "family" : "Souza", "given" : "Amanda P.", "non-dropping-particle" : "de", "parse-names" : false, "suffix" : "" }, { "dropping-particle" : "", "family" : "Buckeridge", "given" : "Marcos S.", "non-dropping-particle" : "", "parse-names" : false, "suffix" : "" } ], "container-title" : "Trees", "id" : "ITEM-3", "issue" : "4", "issued" : { "date-parts" : [ [ "2014" ] ] }, "page" : "1021-1034", "title" : "Responses of Senna reticulata, a legume tree from the Amazonian floodplains, to elevated atmospheric CO2 concentration and waterlogging", "type" : "article-journal", "volume" : "28" }, "uris" : [ "http://www.mendeley.com/documents/?uuid=16964db4-3220-4066-97b2-468f5b815dcb" ] } ], "mendeley" : { "formattedCitation" : "(Megonigal et al. 2005; Shimono et al. 2012; Arenque et al. 2014)", "plainTextFormattedCitation" : "(Megonigal et al. 2005; Shimono et al. 2012; Arenque et al. 2014)", "previouslyFormattedCitation" : "(Megonigal et al. 2005; Shimono et al. 2012; Arenque et al. 2014)" }, "properties" : { "noteIndex" : 0 }, "schema" : "https://github.com/citation-style-language/schema/raw/master/csl-citation.json" }</w:instrText>
+      </w:r>
+      <w:r>
+        <w:fldChar w:fldCharType="separate"/>
+      </w:r>
+      <w:r>
+        <w:rPr>
+          <w:noProof/>
+        </w:rPr>
+        <w:t>(Megonigal et al. 2005; Shimono et al. 2012; Arenque et al. 2014)</w:t>
+      </w:r>
+      <w:r>
+        <w:fldChar w:fldCharType="end"/>
+      </w:r>
+      <w:r>
+        <w:t>. We included an analysis of functional trait responses, as well as including a recovery phase in our experiment, neither of which have been previously attempted to our knowledge. Fruitful avenues for future work include study of more species, serial waterlogging treatments to better understand how eCO</w:t>
+      </w:r>
+      <w:r>
+        <w:rPr>
+          <w:vertAlign w:val="subscript"/>
+        </w:rPr>
+        <w:t>2</w:t>
+      </w:r>
+      <w:r>
+        <w:t xml:space="preserve"> influences on waterlogging recovery, analysis of leaf nutrient concentrations to determine the role of nutrient limitation in blunting growth stimulation by eCO</w:t>
+      </w:r>
+      <w:r>
+        <w:rPr>
+          <w:vertAlign w:val="subscript"/>
+        </w:rPr>
+        <w:t>2</w:t>
+      </w:r>
+      <w:r>
+        <w:rPr>
+          <w:vertAlign w:val="subscript"/>
+        </w:rPr>
+        <w:t xml:space="preserve"> </w:t>
+      </w:r>
+      <w:r>
+        <w:rPr>
+          <w:vertAlign w:val="subscript"/>
+        </w:rPr>
+        <w:fldChar w:fldCharType="begin" w:fldLock="1"/>
+      </w:r>
+      <w:r>
+        <w:rPr>
+          <w:vertAlign w:val="subscript"/>
+        </w:rPr>
+        <w:instrText>ADDIN CSL_CITATION { "citationItems" : [ { "id" : "ITEM-1", "itemData" : { "DOI" : "10.1038/ngeo2284", "ISSN" : "1752-0894", "author" : [ { "dropping-particle" : "", "family" : "Reich", "given" : "Peter B.", "non-dropping-particle" : "", "parse-names" : false, "suffix" : "" }, { "dropping-particle" : "", "family" : "Hobbie", "given" : "Sarah E.", "non-dropping-particle" : "", "parse-names" : false, "suffix" : "" }, { "dropping-particle" : "", "family" : "Lee", "given" : "Tali D.", "non-dropping-particle" : "", "parse-names" : false, "suffix" : "" } ], "container-title" : "Nature Geoscience", "id" : "ITEM-1", "issue" : "December", "issued" : { "date-parts" : [ [ "2014" ] ] }, "page" : "1-5", "title" : "Plant growth enhancement by elevated CO2 eliminated by joint water and nitrogen limitation", "type" : "article-journal", "volume" : "7" }, "uris" : [ "http://www.mendeley.com/documents/?uuid=d2805006-878f-43ab-95f8-a9d6dc13bae4" ] } ], "mendeley" : { "formattedCitation" : "(Reich et al. 2014)", "plainTextFormattedCitation" : "(Reich et al. 2014)", "previouslyFormattedCitation" : "(Reich et al. 2014)" }, "properties" : { "noteIndex" : 0 }, "schema" : "https://github.com/citation-style-language/schema/raw/master/csl-citation.json" }</w:instrText>
+      </w:r>
+      <w:r>
+        <w:rPr>
+          <w:vertAlign w:val="subscript"/>
+        </w:rPr>
+        <w:fldChar w:fldCharType="separate"/>
+      </w:r>
+      <w:r>
+        <w:rPr>
+          <w:noProof/>
+        </w:rPr>
+        <w:t>(Reich et al. 2014)</w:t>
+      </w:r>
+      <w:r>
+        <w:rPr>
+          <w:vertAlign w:val="subscript"/>
+        </w:rPr>
+        <w:fldChar w:fldCharType="end"/>
+      </w:r>
+      <w:r>
+        <w:t>, and mesocosm experiments to investigate the implications of eCO</w:t>
+      </w:r>
+      <w:r>
+        <w:rPr>
+          <w:vertAlign w:val="subscript"/>
+        </w:rPr>
+        <w:t>2</w:t>
+      </w:r>
+      <w:r>
+        <w:t xml:space="preserve"> – waterlogging interactions for competition.</w:t>
+      </w:r>
+    </w:p>
+    <w:p>
+      <w:pPr>
+        <w:spacing w:line="480" w:lineRule="auto"/>
+        <w:jc w:val="both"/>
+      </w:pPr>
+      <w:r>
+        <w:t>Greater hydrological variability and intensity of extreme weather events characterise models of high CO</w:t>
+      </w:r>
+      <w:r>
+        <w:rPr>
+          <w:vertAlign w:val="subscript"/>
+        </w:rPr>
+        <w:t>2</w:t>
+      </w:r>
+      <w:r>
+        <w:t xml:space="preserve"> climates </w:t>
+      </w:r>
+      <w:r>
+        <w:fldChar w:fldCharType="begin" w:fldLock="1"/>
+      </w:r>
+      <w:r>
+        <w:instrText>ADDIN CSL_CITATION { "citationItems" : [ { "id" : "ITEM-1", "itemData" : { "author" : [ { "dropping-particle" : "", "family" : "Hennessy", "given" : "K", "non-dropping-particle" : "", "parse-names" : false, "suffix" : "" }, { "dropping-particle" : "", "family" : "Fawcett", "given" : "R", "non-dropping-particle" : "", "parse-names" : false, "suffix" : "" }, { "dropping-particle" : "", "family" : "Kirono", "given" : "D", "non-dropping-particle" : "", "parse-names" : false, "suffix" : "" }, { "dropping-particle" : "", "family" : "Mpelasoka", "given" : "M", "non-dropping-particle" : "", "parse-names" : false, "suffix" : "" }, { "dropping-particle" : "", "family" : "Jones", "given" : "D", "non-dropping-particle" : "", "parse-names" : false, "suffix" : "" }, { "dropping-particle" : "", "family" : "Bathols", "given" : "J", "non-dropping-particle" : "", "parse-names" : false, "suffix" : "" }, { "dropping-particle" : "", "family" : "Whetton", "given" : "P", "non-dropping-particle" : "", "parse-names" : false, "suffix" : "" }, { "dropping-particle" : "", "family" : "Stafford Smith", "given" : "M", "non-dropping-particle" : "", "parse-names" : false, "suffix" : "" }, { "dropping-particle" : "", "family" : "Howden", "given" : "M", "non-dropping-particle" : "", "parse-names" : false, "suffix" : "" }, { "dropping-particle" : "", "family" : "Mitchell", "given" : "C", "non-dropping-particle" : "", "parse-names" : false, "suffix" : "" }, { "dropping-particle" : "", "family" : "Plummer", "given" : "N", "non-dropping-particle" : "", "parse-names" : false, "suffix" : "" } ], "id" : "ITEM-1", "issued" : { "date-parts" : [ [ "2008" ] ] }, "publisher" : "Department of Agriculture, Fisheries and Forestry, 2008.", "publisher-place" : "Canberra, Australia", "title" : "An assessment of the impact of climate change on the nature and frequency of exceptional climatic events. Australian Government, Bureau of Meterology", "type" : "report" }, "uris" : [ "http://www.mendeley.com/documents/?uuid=d82702ef-8091-4ec0-a03d-4493d84e1a06" ] }, { "id" : "ITEM-2", "itemData" : { "author" : [ { "dropping-particle" : "", "family" : "Stocker", "given" : "Thomas F", "non-dropping-particle" : "", "parse-names" : false, "suffix" : "" }, { "dropping-particle" : "", "family" : "Qin", "given" : "Dahe", "non-dropping-particle" : "", "parse-names" : false, "suffix" : "" }, { "dropping-particle" : "", "family" : "Plattner", "given" : "Gian-Kasper", "non-dropping-particle" : "", "parse-names" : false, "suffix" : "" }, { "dropping-particle" : "", "family" : "Tignor", "given" : "Melinda", "non-dropping-particle" : "", "parse-names" : false, "suffix" : "" }, { "dropping-particle" : "", "family" : "Allen", "given" : "Simon K", "non-dropping-particle" : "", "parse-names" : false, "suffix" : "" }, { "dropping-particle" : "", "family" : "Boschung", "given" : "Judith", "non-dropping-particle" : "", "parse-names" : false, "suffix" : "" }, { "dropping-particle" : "", "family" : "Nauels", "given" : "Alexander", "non-dropping-particle" : "", "parse-names" : false, "suffix" : "" }, { "dropping-particle" : "", "family" : "Xia", "given" : "Yu", "non-dropping-particle" : "", "parse-names" : false, "suffix" : "" }, { "dropping-particle" : "", "family" : "Bex", "given" : "Vincent", "non-dropping-particle" : "", "parse-names" : false, "suffix" : "" }, { "dropping-particle" : "", "family" : "Midgley", "given" : "Pauline M", "non-dropping-particle" : "", "parse-names" : false, "suffix" : "" }, { "dropping-particle" : "", "family" : "others", "given" : "", "non-dropping-particle" : "", "parse-names" : false, "suffix" : "" } ], "id" : "ITEM-2", "issued" : { "date-parts" : [ [ "2013" ] ] }, "title" : "Climate Change 2013. The Physical Science Basis. Working Group I Contribution to the Fifth Assessment Report of the Intergovernmental Panel on Climate Change-Abstract for decision-makers", "type" : "report" }, "uris" : [ "http://www.mendeley.com/documents/?uuid=e1da547d-0a32-4613-b40e-2bab8d2afa4b" ] } ], "mendeley" : { "formattedCitation" : "(Hennessy et al. 2008; Stocker et al. 2013)", "plainTextFormattedCitation" : "(Hennessy et al. 2008; Stocker et al. 2013)", "previouslyFormattedCitation" : "(Hennessy et al. 2008; Stocker et al. 2013)" }, "properties" : { "noteIndex" : 0 }, "schema" : "https://github.com/citation-style-language/schema/raw/master/csl-citation.json" }</w:instrText>
+      </w:r>
+      <w:r>
+        <w:fldChar w:fldCharType="separate"/>
+      </w:r>
+      <w:r>
+        <w:rPr>
+          <w:noProof/>
+        </w:rPr>
+        <w:t>(Hennessy et al. 2008; Stocker et al. 2013)</w:t>
+      </w:r>
+      <w:r>
+        <w:fldChar w:fldCharType="end"/>
+      </w:r>
+      <w:r>
+        <w:t xml:space="preserve">. Our research demonstrates that riparian plant communities vary substantially in their taxonomic and functional composition over gradients of </w:t>
+      </w:r>
+      <w:r>
+        <w:t>hydrological heterogeneity</w:t>
+      </w:r>
+      <w:r>
+        <w:t xml:space="preserve">. As discussed in previous chapters, the changing climate is likely to enhance dominance of variability-tolerant ecological strategies associated with traits such as high wood density, and push communities towards more dispersed functional structures. In species-rich communities of south-east Queensland, increased flow heterogeneity may have important consequences for taxonomic diversity, functional redundancy and ecosystem resilience. Greater exotic abundance was associated with more heterogeneous systems in south-eastern Queensland. Despite the lack of association between of flow modification and exotic abundance in our study, it remains possible that climate-related increases in hydrological heterogeneity may also result in invasion by exotic species. </w:t>
+      </w:r>
+    </w:p>
+    <w:p>
+      <w:pPr>
+        <w:spacing w:line="480" w:lineRule="auto"/>
+        <w:jc w:val="both"/>
+      </w:pPr>
+      <w:r>
+        <w:lastRenderedPageBreak/>
+        <w:t xml:space="preserve">Further work is required to integrate observations about riparian plant community responses to hydrological heterogeneity with climate change predictions. Functional trait approaches are likely to be particularly useful in the absence of detailed species-level ecological knowledge. </w:t>
+      </w:r>
+    </w:p>
+    <w:p>
+      <w:pPr>
+        <w:tabs>
+          <w:tab w:val="left" w:pos="3664"/>
+        </w:tabs>
+        <w:spacing w:line="480" w:lineRule="auto"/>
+        <w:jc w:val="both"/>
+        <w:rPr>
+          <w:i/>
+        </w:rPr>
+      </w:pPr>
+      <w:r>
+        <w:rPr>
+          <w:i/>
+        </w:rPr>
+        <w:t>Could environmental flows be a useful tool for river rehabilitation in south-eastern Australia</w:t>
+      </w:r>
+      <w:r>
+        <w:rPr>
+          <w:i/>
+        </w:rPr>
+        <w:t>?</w:t>
+      </w:r>
+    </w:p>
+    <w:p>
+      <w:pPr>
+        <w:spacing w:line="480" w:lineRule="auto"/>
+        <w:jc w:val="both"/>
+      </w:pPr>
+      <w:r>
+        <w:t xml:space="preserve">Hydrology was confirmed as the ‘master variable’ controlling riparian plant communities </w:t>
+      </w:r>
+      <w:r>
+        <w:fldChar w:fldCharType="begin" w:fldLock="1"/>
+      </w:r>
+      <w:r>
         <w:instrText>ADDIN CSL_CITATION { "citationItems" : [ { "id" : "ITEM-1", "itemData" : { "author" : [ { "dropping-particle" : "", "family" : "Poff", "given" : "NLR", "non-dropping-particle" : "", "parse-names" : false, "suffix" : "" }, { "dropping-particle" : "", "family" : "Allan", "given" : "JD", "non-dropping-particle" : "", "parse-names" : false, "suffix" : "" }, { "dropping-particle" : "", "family" : "Bain", "given" : "MB", "non-dropping-particle" : "", "parse-names" : false, "suffix" : "" } ], "container-title" : "BioScience", "id" : "ITEM-1", "issue" : "11", "issued" : { "date-parts" : [ [ "1997" ] ] }, "page" : "769-784", "title" : "The natural flow regime", "type" : "article-journal", "volume" : "47" }, "uris" : [ "http://www.mendeley.com/documents/?uuid=31be8788-2f10-478d-93f2-d325e82c86e5" ] } ], "mendeley" : { "formattedCitation" : "(Poff et al. 1997)", "plainTextFormattedCitation" : "(Poff et al. 1997)", "previouslyFormattedCitation" : "(Poff et al. 1997)" }, "properties" : { "noteIndex" : 0 }, "schema" : "https://github.com/citation-style-language/schema/raw/master/csl-citation.json" }</w:instrText>
       </w:r>
       <w:r>
@@ -2027,46 +2436,7 @@
         <w:fldChar w:fldCharType="end"/>
       </w:r>
       <w:r>
-        <w:t xml:space="preserve"> in both studies</w:t>
-      </w:r>
-      <w:r>
-        <w:t>, but flow modification also had a profound influence over species richness in south-eastern Queensland.</w:t>
-      </w:r>
-      <w:r>
-        <w:t xml:space="preserve"> That </w:t>
-      </w:r>
-      <w:r>
-        <w:t>homogenised flows were</w:t>
-      </w:r>
-      <w:r>
-        <w:t xml:space="preserve"> actually associated with increased </w:t>
-      </w:r>
-      <w:r>
-        <w:t xml:space="preserve">species richness </w:t>
-      </w:r>
-      <w:r>
-        <w:t xml:space="preserve">(and </w:t>
-      </w:r>
-      <w:r>
-        <w:t>functional diversity</w:t>
-      </w:r>
-      <w:r>
-        <w:t>, to some extent)</w:t>
-      </w:r>
-      <w:r>
-        <w:t xml:space="preserve"> runs </w:t>
-      </w:r>
-      <w:r>
-        <w:t>counter</w:t>
-      </w:r>
-      <w:r>
-        <w:t xml:space="preserve"> to much of the riparian literature </w:t>
-      </w:r>
-      <w:r>
-        <w:t>on</w:t>
-      </w:r>
-      <w:r>
-        <w:t xml:space="preserve"> flow modification </w:t>
+        <w:t xml:space="preserve"> in both field studies, but flow modification also had a profound influence over species richness in south-eastern Queensland. That homogenised flows were actually associated with increased species richness (and functional diversity, to some extent) runs counter to much of the riparian literature on flow modification </w:t>
       </w:r>
       <w:r>
         <w:fldChar w:fldCharType="begin" w:fldLock="1"/>
@@ -2087,44 +2457,200 @@
         <w:fldChar w:fldCharType="end"/>
       </w:r>
       <w:r>
+        <w:t xml:space="preserve">. As discussed above, increased flow rhythmicity may underlie this unexpected effect. The lack of any association between flow modification and abundance of exotic species also opposes the general body of literature </w:t>
+      </w:r>
+      <w:r>
+        <w:fldChar w:fldCharType="begin" w:fldLock="1"/>
+      </w:r>
+      <w:r>
+        <w:instrText>ADDIN CSL_CITATION { "citationItems" : [ { "id" : "ITEM-1", "itemData" : { "DOI" : "10.1002/rra", "author" : [ { "dropping-particle" : "", "family" : "Greet", "given" : "J", "non-dropping-particle" : "", "parse-names" : false, "suffix" : "" }, { "dropping-particle" : "", "family" : "Cousens", "given" : "R D", "non-dropping-particle" : "", "parse-names" : false, "suffix" : "" }, { "dropping-particle" : "", "family" : "Webb", "given" : "J A", "non-dropping-particle" : "", "parse-names" : false, "suffix" : "" } ], "container-title" : "River Research and Applications", "id" : "ITEM-1", "issued" : { "date-parts" : [ [ "2012" ] ] }, "title" : "MORE EXOTIC AND FEWER NATIVE PLANT SPECIES : RIVERINE VEGETATION PATTERNS ASSOCIATED WITH ALTERED SEASONAL FLOW PATTERNS", "type" : "article-journal" }, "uris" : [ "http://www.mendeley.com/documents/?uuid=10577d62-2ccf-4dbe-9c63-7abfcc1053ee" ] }, { "id" : "ITEM-2", "itemData" : { "DOI" : "10.1111/j.1365-2664.2010.01945.x", "ISSN" : "00218901", "author" : [ { "dropping-particle" : "", "family" : "Catford", "given" : "Jane A.", "non-dropping-particle" : "", "parse-names" : false, "suffix" : "" }, { "dropping-particle" : "", "family" : "Downes", "given" : "Barbara J.", "non-dropping-particle" : "", "parse-names" : false, "suffix" : "" }, { "dropping-particle" : "", "family" : "Gippel", "given" : "Christopher J.", "non-dropping-particle" : "", "parse-names" : false, "suffix" : "" }, { "dropping-particle" : "", "family" : "Vesk", "given" : "Peter A.", "non-dropping-particle" : "", "parse-names" : false, "suffix" : "" } ], "container-title" : "Journal of Applied Ecology", "id" : "ITEM-2", "issue" : "2", "issued" : { "date-parts" : [ [ "2011", "4", "31" ] ] }, "page" : "432-442", "title" : "Flow regulation reduces native plant cover and facilitates exotic invasion in riparian wetlands", "type" : "article-journal", "volume" : "48" }, "uris" : [ "http://www.mendeley.com/documents/?uuid=92aeea42-c57f-4483-a6d3-3dc6ecd3ce70" ] } ], "mendeley" : { "formattedCitation" : "(Catford et al. 2011; Greet et al. 2012)", "plainTextFormattedCitation" : "(Catford et al. 2011; Greet et al. 2012)", "previouslyFormattedCitation" : "(Catford et al. 2011; Greet et al. 2012)" }, "properties" : { "noteIndex" : 0 }, "schema" : "https://github.com/citation-style-language/schema/raw/master/csl-citation.json" }</w:instrText>
+      </w:r>
+      <w:r>
+        <w:fldChar w:fldCharType="separate"/>
+      </w:r>
+      <w:r>
+        <w:rPr>
+          <w:noProof/>
+        </w:rPr>
+        <w:t>(Catford et al. 2011; Greet et al. 2012)</w:t>
+      </w:r>
+      <w:r>
+        <w:fldChar w:fldCharType="end"/>
+      </w:r>
+      <w:r>
+        <w:t>. Catchment land use and soil properties explained a substantial proportion of variation in exotic abundance, and may be more important drivers of invasion in this region.</w:t>
+      </w:r>
+    </w:p>
+    <w:p>
+      <w:pPr>
+        <w:tabs>
+          <w:tab w:val="left" w:pos="3664"/>
+        </w:tabs>
+        <w:spacing w:line="480" w:lineRule="auto"/>
+        <w:jc w:val="both"/>
+      </w:pPr>
+      <w:r>
+        <w:t xml:space="preserve">Environmental flows - flows released from dams which are </w:t>
+      </w:r>
+      <w:r>
+        <w:t>engineered</w:t>
+      </w:r>
+      <w:r>
+        <w:t xml:space="preserve"> to mimic natural flow events - are the focus of increasing research effort</w:t>
+      </w:r>
+      <w:r>
+        <w:t xml:space="preserve">, </w:t>
+      </w:r>
+      <w:r>
+        <w:t>and may be an important tool in rehabilitation of modified systems</w:t>
+      </w:r>
+      <w:r>
+        <w:t xml:space="preserve"> </w:t>
+      </w:r>
+      <w:r>
+        <w:fldChar w:fldCharType="begin" w:fldLock="1"/>
+      </w:r>
+      <w:r>
+        <w:instrText>ADDIN CSL_CITATION { "citationItems" : [ { "id" : "ITEM-1", "itemData" : { "author" : [ { "dropping-particle" : "", "family" : "Arthington", "given" : "Angela H", "non-dropping-particle" : "", "parse-names" : false, "suffix" : "" } ], "id" : "ITEM-1", "issued" : { "date-parts" : [ [ "2012" ] ] }, "publisher" : "Univ of California Press", "title" : "Environmental flows: saving rivers in the third millennium", "type" : "book", "volume" : "4" }, "uris" : [ "http://www.mendeley.com/documents/?uuid=9d5b748f-12dd-44ff-9d54-d43fe28a54e1" ] } ], "mendeley" : { "formattedCitation" : "(Arthington 2012)", "plainTextFormattedCitation" : "(Arthington 2012)", "previouslyFormattedCitation" : "(Arthington 2012)" }, "properties" : { "noteIndex" : 0 }, "schema" : "https://github.com/citation-style-language/schema/raw/master/csl-citation.json" }</w:instrText>
+      </w:r>
+      <w:r>
+        <w:fldChar w:fldCharType="separate"/>
+      </w:r>
+      <w:r>
+        <w:rPr>
+          <w:noProof/>
+        </w:rPr>
+        <w:t>(Arthington 2012)</w:t>
+      </w:r>
+      <w:r>
+        <w:fldChar w:fldCharType="end"/>
+      </w:r>
+      <w:r>
+        <w:t>,. Frameworks for developing and using environmental flows, such as Ecological Limits of Hydrological Alteration (ELoHA)</w:t>
+      </w:r>
+      <w:r>
+        <w:t xml:space="preserve"> </w:t>
+      </w:r>
+      <w:r>
+        <w:fldChar w:fldCharType="begin" w:fldLock="1"/>
+      </w:r>
+      <w:r>
+        <w:instrText>ADDIN CSL_CITATION { "citationItems" : [ { "id" : "ITEM-1", "itemData" : { "DOI" : "10.1111/j.1365-2427.2009.02204.x", "ISSN" : "00465070", "author" : [ { "dropping-particle" : "", "family" : "Poff", "given" : "N. Leroy", "non-dropping-particle" : "", "parse-names" : false, "suffix" : "" }, { "dropping-particle" : "", "family" : "Richter", "given" : "Brian D.", "non-dropping-particle" : "", "parse-names" : false, "suffix" : "" }, { "dropping-particle" : "", "family" : "Arthington", "given" : "Angela H.", "non-dropping-particle" : "", "parse-names" : false, "suffix" : "" }, { "dropping-particle" : "", "family" : "Bunn", "given" : "Stuart E.", "non-dropping-particle" : "", "parse-names" : false, "suffix" : "" }, { "dropping-particle" : "", "family" : "Naiman", "given" : "Robert J.", "non-dropping-particle" : "", "parse-names" : false, "suffix" : "" }, { "dropping-particle" : "", "family" : "Kendy", "given" : "Eloise", "non-dropping-particle" : "", "parse-names" : false, "suffix" : "" }, { "dropping-particle" : "", "family" : "Acreman", "given" : "Mike", "non-dropping-particle" : "", "parse-names" : false, "suffix" : "" }, { "dropping-particle" : "", "family" : "Apse", "given" : "Colin", "non-dropping-particle" : "", "parse-names" : false, "suffix" : "" }, { "dropping-particle" : "", "family" : "Bledsoe", "given" : "Brian P.", "non-dropping-particle" : "", "parse-names" : false, "suffix" : "" }, { "dropping-particle" : "", "family" : "Freeman", "given" : "Mary C.", "non-dropping-particle" : "", "parse-names" : false, "suffix" : "" }, { "dropping-particle" : "", "family" : "Henriksen", "given" : "James", "non-dropping-particle" : "", "parse-names" : false, "suffix" : "" }, { "dropping-particle" : "", "family" : "Jacobson", "given" : "Robert B.", "non-dropping-particle" : "", "parse-names" : false, "suffix" : "" }, { "dropping-particle" : "", "family" : "Kennen", "given" : "Jonathan G.", "non-dropping-particle" : "", "parse-names" : false, "suffix" : "" }, { "dropping-particle" : "", "family" : "Merritt", "given" : "David M.", "non-dropping-particle" : "", "parse-names" : false, "suffix" : "" }, { "dropping-particle" : "", "family" : "O'\u0080\u0099Keeffe", "given" : "Jay H.", "non-dropping-particle" : "", "parse-names" : false, "suffix" : "" }, { "dropping-particle" : "", "family" : "Olden", "given" : "Julian D.", "non-dropping-particle" : "", "parse-names" : false, "suffix" : "" }, { "dropping-particle" : "", "family" : "Rogers", "given" : "Kevin", "non-dropping-particle" : "", "parse-names" : false, "suffix" : "" }, { "dropping-particle" : "", "family" : "Tharme", "given" : "Rebecca E.", "non-dropping-particle" : "", "parse-names" : false, "suffix" : "" }, { "dropping-particle" : "", "family" : "Warner", "given" : "Andrew", "non-dropping-particle" : "", "parse-names" : false, "suffix" : "" } ], "container-title" : "Freshwater Biology", "id" : "ITEM-1", "issue" : "1", "issued" : { "date-parts" : [ [ "2010", "1" ] ] }, "page" : "147-170", "title" : "The ecological limits of hydrologic alteration (ELOHA): a new framework for developing regional environmental flow standards", "type" : "article-journal", "volume" : "55" }, "uris" : [ "http://www.mendeley.com/documents/?uuid=0314d60f-124f-4b13-be6a-f26ccae9ee24" ] } ], "mendeley" : { "formattedCitation" : "(Poff et al. 2010)", "plainTextFormattedCitation" : "(Poff et al. 2010)", "previouslyFormattedCitation" : "(Poff et al. 2010)" }, "properties" : { "noteIndex" : 0 }, "schema" : "https://github.com/citation-style-language/schema/raw/master/csl-citation.json" }</w:instrText>
+      </w:r>
+      <w:r>
+        <w:fldChar w:fldCharType="separate"/>
+      </w:r>
+      <w:r>
+        <w:rPr>
+          <w:noProof/>
+        </w:rPr>
+        <w:t>(Poff et al. 2010)</w:t>
+      </w:r>
+      <w:r>
+        <w:fldChar w:fldCharType="end"/>
+      </w:r>
+      <w:r>
+        <w:t xml:space="preserve">, are predicated on the notion that altered flow regimes are the main cause of degradation in riparian ecosystems. The relationship between flow alteration and degradation is clearly defined in </w:t>
+      </w:r>
+      <w:r>
+        <w:t xml:space="preserve">some </w:t>
+      </w:r>
+      <w:r>
+        <w:t>systems</w:t>
+      </w:r>
+      <w:r>
+        <w:t>,</w:t>
+      </w:r>
+      <w:r>
+        <w:t xml:space="preserve"> such as those invaded by </w:t>
+      </w:r>
+      <w:r>
+        <w:rPr>
+          <w:i/>
+        </w:rPr>
+        <w:t>Tamarix</w:t>
+      </w:r>
+      <w:r>
+        <w:t xml:space="preserve"> </w:t>
+      </w:r>
+      <w:r>
+        <w:rPr>
+          <w:i/>
+        </w:rPr>
+        <w:t>spp</w:t>
+      </w:r>
+      <w:r>
+        <w:t>. in south-western North America</w:t>
+      </w:r>
+      <w:r>
+        <w:t xml:space="preserve">: flood reduction and homogenised flow regimes result in more invasive </w:t>
+      </w:r>
+      <w:r>
+        <w:rPr>
+          <w:i/>
+        </w:rPr>
+        <w:t>Tamarix</w:t>
+      </w:r>
+      <w:r>
+        <w:t xml:space="preserve"> </w:t>
+      </w:r>
+      <w:r>
+        <w:rPr>
+          <w:i/>
+        </w:rPr>
+        <w:t>spp</w:t>
+      </w:r>
+      <w:r>
+        <w:t xml:space="preserve">. and less native </w:t>
+      </w:r>
+      <w:r>
+        <w:rPr>
+          <w:i/>
+        </w:rPr>
+        <w:t>Populus spp</w:t>
+      </w:r>
+      <w:r>
+        <w:rPr>
+          <w:i/>
+        </w:rPr>
+        <w:t xml:space="preserve">. </w:t>
+      </w:r>
+      <w:r>
+        <w:fldChar w:fldCharType="begin" w:fldLock="1"/>
+      </w:r>
+      <w:r>
+        <w:instrText>ADDIN CSL_CITATION { "citationItems" : [ { "id" : "ITEM-1", "itemData" : { "DOI" : "10.1111/j.1466-8238.2007.00297.x", "ISBN" : "1466-822X\\n1466-8238", "ISSN" : "1466822X", "abstract" : "Aim To test the hypothesis that anthropogenic alteration of stream-flow regimes is a key driver of compositional shifts from native to introduced riparian plant species. Location The arid south-western United States; 24 river reaches in the Gila and Lower Colorado drainage basins of Arizona. Methods We compared the abundance of three dominant woody riparian taxa (native Populus fremontii and Salix gooddingii , and introduced Tamarix ) between river reaches that varied in stream-flow permanence (perennial vs. intermittent), presence or absence of an upstream flow-regulating dam, and presence or absence of municipal effluent as a stream water source. Results Populus and Salix were the dominant pioneer trees along the reaches with perennial flow and a natural flood regime. In contrast, Tamarix had high abundance (patch area and basal area) along reaches with intermittent stream flows (caused by natural and cultural factors), as well as those with dam-regulated flows. Main conclusions Stream-flow regimes are strong determinants of riparian vegetation structure, and hydrological alterations can drive dominance shifts to introduced species that have an adaptive suite of traits. Deep alluvial groundwater on intermittent rivers favours the deep-rooted, stress-adapted Tamarix over the shallower-rooted and more competitive Populus and Salix . On flow-regulated rivers, shifts in flood timing favour the reproductively opportunistic Tamarix over Populus and Salix , both of which have narrow germination windows . The prevailing hydro- logical conditions thus favour a new dominant pioneer species in the riparian corridors of the American Southwest. These results reaffirm the importance of reinstating stream-flow regimes (inclusive of groundwater flows) for re-establishing the native pioneer trees as the dominant forest type.", "author" : [ { "dropping-particle" : "", "family" : "Stromberg", "given" : "Juliet C.", "non-dropping-particle" : "", "parse-names" : false, "suffix" : "" }, { "dropping-particle" : "", "family" : "Lite", "given" : "Sharon J.", "non-dropping-particle" : "", "parse-names" : false, "suffix" : "" }, { "dropping-particle" : "", "family" : "Marler", "given" : "Roy", "non-dropping-particle" : "", "parse-names" : false, "suffix" : "" }, { "dropping-particle" : "", "family" : "Paradzick", "given" : "Charles", "non-dropping-particle" : "", "parse-names" : false, "suffix" : "" }, { "dropping-particle" : "", "family" : "Shafroth", "given" : "Patrick B.", "non-dropping-particle" : "", "parse-names" : false, "suffix" : "" }, { "dropping-particle" : "", "family" : "Shorrock", "given" : "Donna", "non-dropping-particle" : "", "parse-names" : false, "suffix" : "" }, { "dropping-particle" : "", "family" : "White", "given" : "Jacqueline M.", "non-dropping-particle" : "", "parse-names" : false, "suffix" : "" }, { "dropping-particle" : "", "family" : "White", "given" : "Margaret S.", "non-dropping-particle" : "", "parse-names" : false, "suffix" : "" } ], "container-title" : "Global Ecology and Biogeography", "id" : "ITEM-1", "issue" : "3", "issued" : { "date-parts" : [ [ "2007" ] ] }, "page" : "381-393", "title" : "Altered stream-flow regimes and invasive plant species: the Tamarix case", "type" : "article-journal", "volume" : "16" }, "uris" : [ "http://www.mendeley.com/documents/?uuid=0d93fd46-b78e-46cd-85f8-9602449b1519" ] }, { "id" : "ITEM-2", "itemData" : { "DOI" : "10.1111/j.1365-2427.2009.02271.x", "ISBN" : "0046-5070", "ISSN" : "00465070", "abstract" : "1. Successful environmental flow prescriptions require an accurate understanding of the linkages among flow events, geomorphic processes and biotic responses. We describe models and results from experimental flow releases associated with an environmental flow program on the Bill Williams River (BWR), Arizona, in arid to semiarid western U. S. A. 2. Two general approaches for improving knowledge and predictions of ecological responses to environmental flows are: ( 1) coupling physical system models to ecological responses and ( 2) clarifying empirical relationships between flow and ecological responses through implementation and monitoring of experimental flow releases. 3. We modelled the BWR physical system using: ( 1) a reservoir operations model to simulate reservoir releases and reservoir water levels and estimate flow through the river system under a range of scenarios, ( 2) one- and two-dimensional river hydraulics models to estimate stage-discharge relationships at the whole-river and local scales, respectively, and ( 3) a groundwater model to estimate surface-and groundwater interactions in a large, alluvial valley on the BWR where surface flow is frequently absent. 4. An example of a coupled, hydrology-ecology model is the Ecosystems Function Model, which we used to link a one-dimensional hydraulic model with riparian tree seedling establishment requirements to produce spatially explicit predictions of seedling recruitment locations in a Geographic Information System. We also quantified the effects of small experimental floods on the differential mortality of native and exotic riparian trees, on beaver dam integrity and distribution, and on the dynamics of differentially flow-adapted benthic macroinvertebrate groups. 5. Results of model applications and experimental flow releases are contributing to adaptive flow management on the BWR and to the development of regional environmental flow standards. General themes that emerged from our work include the importance of response thresholds, which are commonly driven by geomorphic thresholds or mediated by geomorphic processes, and the importance of spatial and temporal variation in the effects of flows on ecosystems, which can result from factors such as longitudinal complexity and ecohydrological feedbacks.", "author" : [ { "dropping-particle" : "", "family" : "Shafroth", "given" : "Patrick B.", "non-dropping-particle" : "", "parse-names" : false, "suffix" : "" }, { "dropping-particle" : "", "family" : "Wilcox", "given" : "Andrew C.", "non-dropping-particle" : "", "parse-names" : false, "suffix" : "" }, { "dropping-particle" : "", "family" : "Lytle", "given" : "David a.", "non-dropping-particle" : "", "parse-names" : false, "suffix" : "" }, { "dropping-particle" : "", "family" : "Hickey", "given" : "John T.", "non-dropping-particle" : "", "parse-names" : false, "suffix" : "" }, { "dropping-particle" : "", "family" : "Andersen", "given" : "Douglas C.", "non-dropping-particle" : "", "parse-names" : false, "suffix" : "" }, { "dropping-particle" : "", "family" : "Beauchamp", "given" : "Vanessa B.", "non-dropping-particle" : "", "parse-names" : false, "suffix" : "" }, { "dropping-particle" : "", "family" : "Hautzinger", "given" : "Andrew", "non-dropping-particle" : "", "parse-names" : false, "suffix" : "" }, { "dropping-particle" : "", "family" : "McMullen", "given" : "Laura E.", "non-dropping-particle" : "", "parse-names" : false, "suffix" : "" }, { "dropping-particle" : "", "family" : "Warner", "given" : "Andrew", "non-dropping-particle" : "", "parse-names" : false, "suffix" : "" } ], "container-title" : "Freshwater Biology", "id" : "ITEM-2", "issue" : "1", "issued" : { "date-parts" : [ [ "2010" ] ] }, "page" : "68-85", "title" : "Ecosystem effects of environmental flows: modelling and experimental floods in a dryland river", "type" : "article-journal", "volume" : "55" }, "uris" : [ "http://www.mendeley.com/documents/?uuid=61b9f29e-fa3d-44c6-8362-e5917f895fcb" ] } ], "mendeley" : { "formattedCitation" : "(Stromberg et al. 2007; Shafroth et al. 2010)", "plainTextFormattedCitation" : "(Stromberg et al. 2007; Shafroth et al. 2010)", "previouslyFormattedCitation" : "(Stromberg et al. 2007; Shafroth et al. 2010)" }, "properties" : { "noteIndex" : 0 }, "schema" : "https://github.com/citation-style-language/schema/raw/master/csl-citation.json" }</w:instrText>
+      </w:r>
+      <w:r>
+        <w:fldChar w:fldCharType="separate"/>
+      </w:r>
+      <w:r>
+        <w:rPr>
+          <w:noProof/>
+        </w:rPr>
+        <w:t>(Stromberg et al. 2007; Shafroth et al. 2010)</w:t>
+      </w:r>
+      <w:r>
+        <w:fldChar w:fldCharType="end"/>
+      </w:r>
+      <w:r>
+        <w:rPr>
+          <w:i/>
+        </w:rPr>
         <w:t>.</w:t>
       </w:r>
       <w:r>
-        <w:t xml:space="preserve"> </w:t>
-      </w:r>
-      <w:r>
-        <w:t>As discussed above, increased flow rhythmicity may underlie this unexpected effect. T</w:t>
-      </w:r>
-      <w:r>
-        <w:t xml:space="preserve">he lack of any </w:t>
-      </w:r>
-      <w:r>
-        <w:t>association between</w:t>
-      </w:r>
-      <w:r>
-        <w:t xml:space="preserve"> flow </w:t>
+        <w:t xml:space="preserve"> Our analysis of patterns of functional diversity in natural landscapes (Chapter 3) led us to conclude that managers should include a component of variability in designed flow regimes to simulate natural flow heterogeneity. In south-east Queensland, the situation is more complicated, and the feasibility of using environmental flows for conservation or restoration depends on the desired </w:t>
       </w:r>
       <w:r>
         <w:lastRenderedPageBreak/>
-        <w:t xml:space="preserve">modification </w:t>
-      </w:r>
-      <w:r>
-        <w:t>and</w:t>
-      </w:r>
-      <w:r>
-        <w:t xml:space="preserve"> abundance of exotic species</w:t>
-      </w:r>
-      <w:r>
-        <w:t xml:space="preserve"> also</w:t>
-      </w:r>
-      <w:r>
-        <w:t xml:space="preserve"> opposes the general body of literature </w:t>
+        <w:t xml:space="preserve">outcome. Supporting indigenous biodiversity over exotic species, improving geomorphic condition, generating habitat complexity and maintaining or restoring lost ecosystem processes and services are common desired outcomes for environmental flows </w:t>
       </w:r>
       <w:r>
         <w:fldChar w:fldCharType="begin" w:fldLock="1"/>
       </w:r>
       <w:r>
-        <w:instrText>ADDIN CSL_CITATION { "citationItems" : [ { "id" : "ITEM-1", "itemData" : { "DOI" : "10.1002/rra", "author" : [ { "dropping-particle" : "", "family" : "Greet", "given" : "J", "non-dropping-particle" : "", "parse-names" : false, "suffix" : "" }, { "dropping-particle" : "", "family" : "Cousens", "given" : "R D", "non-dropping-particle" : "", "parse-names" : false, "suffix" : "" }, { "dropping-particle" : "", "family" : "Webb", "given" : "J A", "non-dropping-particle" : "", "parse-names" : false, "suffix" : "" } ], "container-title" : "River Research and Applications", "id" : "ITEM-1", "issued" : { "date-parts" : [ [ "2012" ] ] }, "title" : "MORE EXOTIC AND FEWER NATIVE PLANT SPECIES : RIVERINE VEGETATION PATTERNS ASSOCIATED WITH ALTERED SEASONAL FLOW PATTERNS", "type" : "article-journal" }, "uris" : [ "http://www.mendeley.com/documents/?uuid=10577d62-2ccf-4dbe-9c63-7abfcc1053ee" ] }, { "id" : "ITEM-2", "itemData" : { "DOI" : "10.1111/j.1365-2664.2010.01945.x", "ISSN" : "00218901", "author" : [ { "dropping-particle" : "", "family" : "Catford", "given" : "Jane A.", "non-dropping-particle" : "", "parse-names" : false, "suffix" : "" }, { "dropping-particle" : "", "family" : "Downes", "given" : "Barbara J.", "non-dropping-particle" : "", "parse-names" : false, "suffix" : "" }, { "dropping-particle" : "", "family" : "Gippel", "given" : "Christopher J.", "non-dropping-particle" : "", "parse-names" : false, "suffix" : "" }, { "dropping-particle" : "", "family" : "Vesk", "given" : "Peter A.", "non-dropping-particle" : "", "parse-names" : false, "suffix" : "" } ], "container-title" : "Journal of Applied Ecology", "id" : "ITEM-2", "issue" : "2", "issued" : { "date-parts" : [ [ "2011", "4", "31" ] ] }, "page" : "432-442", "title" : "Flow regulation reduces native plant cover and facilitates exotic invasion in riparian wetlands", "type" : "article-journal", "volume" : "48" }, "uris" : [ "http://www.mendeley.com/documents/?uuid=92aeea42-c57f-4483-a6d3-3dc6ecd3ce70" ] } ], "mendeley" : { "formattedCitation" : "(Catford et al. 2011; Greet et al. 2012)", "plainTextFormattedCitation" : "(Catford et al. 2011; Greet et al. 2012)", "previouslyFormattedCitation" : "(Catford et al. 2011; Greet et al. 2012)" }, "properties" : { "noteIndex" : 0 }, "schema" : "https://github.com/citation-style-language/schema/raw/master/csl-citation.json" }</w:instrText>
+        <w:instrText>ADDIN CSL_CITATION { "citationItems" : [ { "id" : "ITEM-1", "itemData" : { "DOI" : "12", "ISBN" : "1708-3087", "ISSN" : "17083087", "PMID" : "16768595", "abstract" : "The construction of new dams has become one of the most controversial issues in global efforts to alleviate poverty, improve human health, and strengthen regional economies. Unfortunately, this controversy has overshadowed the tremendous opportunity that exists for modifying the operations of existing dams to recover many of the environmental and social benefits of healthy ecosystems that have been compromised by present modes of dam operation. The potential benefits of dam \u201cre-operation\u201d include recovery of fish, shellfish, and other wildlife populations valued both commercially and recreationally, including estuarine species; reactivation of the flood storage and water purification benefits that occur when floods are allowed to flow into floodplain forests and wetlands; regaining some semblance of the naturally dynamic balance between river erosion and sedimentation that shapes physical habitat complexity, and arresting problems associated with geomorphic imbalances; cultural and spiritual uses of rivers; and many other socially valued products and services. This paper describes an assessment framework that can be used to evaluate the benefits that might be restored through dam re-operation. Assessing the potential benefits of dam re-operation begins by characterizing the dam\u2019s effects on the river flow regime, and formulating hypotheses about the ecological and social benefits that might be restored by releasing water from the dam in a manner that more closely resembles natural flow patterns. These hypotheses can be tested by implementing a re-operation plan, tracking the response of the ecosystem, and continually refining dam operations through adaptive management. The paper highlights a number of land and water management strategies useful in implementing a dam re-operation plan, with reference to a variety of management contexts ranging from individual dams to cascades of dams along a river to regional energy grids. Because many of the suggested strategies for dam re-operation are predicated on changes in the end-use of the water, such as reductions in urban or agricultural water use during droughts, a systemic perspective of entire water management systems will be required to attain the fullest possible benefits of dam re-operations.", "author" : [ { "dropping-particle" : "", "family" : "Richter", "given" : "Brian D.", "non-dropping-particle" : "", "parse-names" : false, "suffix" : "" }, { "dropping-particle" : "", "family" : "Thomas", "given" : "Gregory a.", "non-dropping-particle" : "", "parse-names" : false, "suffix" : "" } ], "container-title" : "Ecology and Society", "id" : "ITEM-1", "issue" : "1", "issued" : { "date-parts" : [ [ "2007" ] ] }, "title" : "Restoring environmental flows by modifying dam operations", "type" : "article-journal", "volume" : "12" }, "uris" : [ "http://www.mendeley.com/documents/?uuid=381a5e5f-91ae-4a42-ba45-6be0ee0708bd" ] }, { "id" : "ITEM-2", "itemData" : { "DOI" : "10.1111/j.1365-2427.2009.02204.x", "ISSN" : "00465070", "author" : [ { "dropping-particle" : "", "family" : "Poff", "given" : "N. Leroy", "non-dropping-particle" : "", "parse-names" : false, "suffix" : "" }, { "dropping-particle" : "", "family" : "Richter", "given" : "Brian D.", "non-dropping-particle" : "", "parse-names" : false, "suffix" : "" }, { "dropping-particle" : "", "family" : "Arthington", "given" : "Angela H.", "non-dropping-particle" : "", "parse-names" : false, "suffix" : "" }, { "dropping-particle" : "", "family" : "Bunn", "given" : "Stuart E.", "non-dropping-particle" : "", "parse-names" : false, "suffix" : "" }, { "dropping-particle" : "", "family" : "Naiman", "given" : "Robert J.", "non-dropping-particle" : "", "parse-names" : false, "suffix" : "" }, { "dropping-particle" : "", "family" : "Kendy", "given" : "Eloise", "non-dropping-particle" : "", "parse-names" : false, "suffix" : "" }, { "dropping-particle" : "", "family" : "Acreman", "given" : "Mike", "non-dropping-particle" : "", "parse-names" : false, "suffix" : "" }, { "dropping-particle" : "", "family" : "Apse", "given" : "Colin", "non-dropping-particle" : "", "parse-names" : false, "suffix" : "" }, { "dropping-particle" : "", "family" : "Bledsoe", "given" : "Brian P.", "non-dropping-particle" : "", "parse-names" : false, "suffix" : "" }, { "dropping-particle" : "", "family" : "Freeman", "given" : "Mary C.", "non-dropping-particle" : "", "parse-names" : false, "suffix" : "" }, { "dropping-particle" : "", "family" : "Henriksen", "given" : "James", "non-dropping-particle" : "", "parse-names" : false, "suffix" : "" }, { "dropping-particle" : "", "family" : "Jacobson", "given" : "Robert B.", "non-dropping-particle" : "", "parse-names" : false, "suffix" : "" }, { "dropping-particle" : "", "family" : "Kennen", "given" : "Jonathan G.", "non-dropping-particle" : "", "parse-names" : false, "suffix" : "" }, { "dropping-particle" : "", "family" : "Merritt", "given" : "David M.", "non-dropping-particle" : "", "parse-names" : false, "suffix" : "" }, { "dropping-particle" : "", "family" : "O'\u0080\u0099Keeffe", "given" : "Jay H.", "non-dropping-particle" : "", "parse-names" : false, "suffix" : "" }, { "dropping-particle" : "", "family" : "Olden", "given" : "Julian D.", "non-dropping-particle" : "", "parse-names" : false, "suffix" : "" }, { "dropping-particle" : "", "family" : "Rogers", "given" : "Kevin", "non-dropping-particle" : "", "parse-names" : false, "suffix" : "" }, { "dropping-particle" : "", "family" : "Tharme", "given" : "Rebecca E.", "non-dropping-particle" : "", "parse-names" : false, "suffix" : "" }, { "dropping-particle" : "", "family" : "Warner", "given" : "Andrew", "non-dropping-particle" : "", "parse-names" : false, "suffix" : "" } ], "container-title" : "Freshwater Biology", "id" : "ITEM-2", "issue" : "1", "issued" : { "date-parts" : [ [ "2010", "1" ] ] }, "page" : "147-170", "title" : "The ecological limits of hydrologic alteration (ELOHA): a new framework for developing regional environmental flow standards", "type" : "article-journal", "volume" : "55" }, "uris" : [ "http://www.mendeley.com/documents/?uuid=0314d60f-124f-4b13-be6a-f26ccae9ee24" ] }, { "id" : "ITEM-3", "itemData" : { "DOI" : "10.1016/j.geomorph.2013.03.013", "ISSN" : "0169555X", "abstract" : "The field tradition in geomorphology informs beyond studying landforms by also providing a stage for understanding how geomorphic elements influence the ecology of biota. The intersection between fluvial geomorphology and riverine ecology represents an ideal confluence to examine the contribution of the geomorphic field tradition to environmental flows, and show this area of riverine management as a research frontier for applied geomorphology. Environmental flows have consisted of a set of ecological-based stream flow guidelines designed to inform sustainable water resource management that supports healthy riverine habitats and provides sufficient water supply for society. Geomorphological understanding is central to environmental flows because it is the interaction between flow, form, and substrate that influences habitat type, condition, availability and biotic use across space and time. This relationship varies longitudinally, laterally, vertically, overtime, and across macro- to mesoscale morphologies within the riverine environment. The geomorphic template is, therefore, as integral as the flow. We reviewed studies where field evidence indicated that geomorphology impacts the effectiveness of environmental flow strategies and we make the case for the need to increase geomorphic considerations in environmental flows. Although flow is commonly referred to as the master variable in environmental flows, geomorphology mediates the effects of flow regime on ecological processes. Concepts and applications from this perspective on the role of geomorphology in riverine ecosystem research will inform the practice, policy, and implementation of environmental flows. \u00a9 2013 Elsevier B.V.", "author" : [ { "dropping-particle" : "", "family" : "Meitzen", "given" : "Kimberly M.", "non-dropping-particle" : "", "parse-names" : false, "suffix" : "" }, { "dropping-particle" : "", "family" : "Doyle", "given" : "Martin W.", "non-dropping-particle" : "", "parse-names" : false, "suffix" : "" }, { "dropping-particle" : "", "family" : "Thoms", "given" : "Martin C.", "non-dropping-particle" : "", "parse-names" : false, "suffix" : "" }, { "dropping-particle" : "", "family" : "Burns", "given" : "Catherine E.", "non-dropping-particle" : "", "parse-names" : false, "suffix" : "" } ], "container-title" : "Geomorphology", "id" : "ITEM-3", "issued" : { "date-parts" : [ [ "2013" ] ] }, "page" : "143-154", "publisher" : "Elsevier B.V.", "title" : "Geomorphology within the interdisciplinary science of environmental flows", "type" : "article-journal", "volume" : "200" }, "uris" : [ "http://www.mendeley.com/documents/?uuid=ce397798-e912-4212-bf50-d80220162031" ] } ], "mendeley" : { "formattedCitation" : "(Richter and Thomas 2007; Poff et al. 2010; Meitzen et al. 2013)", "plainTextFormattedCitation" : "(Richter and Thomas 2007; Poff et al. 2010; Meitzen et al. 2013)", "previouslyFormattedCitation" : "(Richter and Thomas 2007; Poff et al. 2010)" }, "properties" : { "noteIndex" : 0 }, "schema" : "https://github.com/citation-style-language/schema/raw/master/csl-citation.json" }</w:instrText>
       </w:r>
       <w:r>
         <w:fldChar w:fldCharType="separate"/>
@@ -2133,1300 +2659,131 @@
         <w:rPr>
           <w:noProof/>
         </w:rPr>
-        <w:t>(Catford et al. 2011; Greet et al. 2012)</w:t>
+        <w:t>(Richter and Thomas 2007; Poff et al. 2010; Meitzen et al. 2013)</w:t>
       </w:r>
       <w:r>
         <w:fldChar w:fldCharType="end"/>
       </w:r>
       <w:r>
-        <w:t xml:space="preserve">. </w:t>
-      </w:r>
-      <w:r>
-        <w:t xml:space="preserve">Catchment land use and soil properties explained a substantial proportion of variation in exotic abundance, and may be more important drivers of invasion in this region. </w:t>
-      </w:r>
-    </w:p>
-    <w:p>
-      <w:pPr>
-        <w:spacing w:line="480" w:lineRule="auto"/>
-        <w:jc w:val="both"/>
-      </w:pPr>
-      <w:r>
-        <w:t>Of the three anthropogenic alterations investigated, elevated atmospheric CO</w:t>
-      </w:r>
-      <w:r>
-        <w:rPr>
-          <w:vertAlign w:val="subscript"/>
-        </w:rPr>
-        <w:t>2</w:t>
-      </w:r>
-      <w:r>
-        <w:t xml:space="preserve"> (eCO</w:t>
-      </w:r>
-      <w:r>
-        <w:rPr>
-          <w:vertAlign w:val="subscript"/>
-        </w:rPr>
-        <w:t>2</w:t>
-      </w:r>
-      <w:r>
-        <w:t xml:space="preserve">) had the smallest effect. </w:t>
-      </w:r>
-      <w:r>
-        <w:t>We showed that</w:t>
-      </w:r>
-      <w:r>
-        <w:t xml:space="preserve"> </w:t>
-      </w:r>
-      <w:r>
-        <w:t>eCO</w:t>
-      </w:r>
-      <w:r>
-        <w:rPr>
-          <w:vertAlign w:val="subscript"/>
-        </w:rPr>
-        <w:t>2</w:t>
-      </w:r>
-      <w:r>
-        <w:t xml:space="preserve"> significantly stimulated</w:t>
-      </w:r>
-      <w:r>
-        <w:t xml:space="preserve"> growth in only one of three riparian tree seedlings, and this effect was completely negated by inundation. Inundation itself had strong effects on gas exchange, growth and functional traits in all three species.</w:t>
-      </w:r>
-      <w:r>
-        <w:t xml:space="preserve"> </w:t>
-      </w:r>
-      <w:r>
-        <w:t>Differential responses</w:t>
-      </w:r>
-      <w:r>
-        <w:t xml:space="preserve"> between species </w:t>
-      </w:r>
-      <w:r>
-        <w:t>to combined waterlogging and e</w:t>
-      </w:r>
-      <w:r>
-        <w:t>CO</w:t>
-      </w:r>
-      <w:r>
-        <w:rPr>
-          <w:vertAlign w:val="subscript"/>
-        </w:rPr>
-        <w:t>2</w:t>
-      </w:r>
-      <w:r>
-        <w:t xml:space="preserve"> may have flow-on effects on demographics, </w:t>
-      </w:r>
-      <w:r>
-        <w:t>competition</w:t>
-      </w:r>
-      <w:r>
-        <w:t>, and ultimately, community composition. Our study contributes to what is currently a very small set of publications investigating the potential for interactive effects between future atmospheric concentrations of CO</w:t>
-      </w:r>
-      <w:r>
-        <w:rPr>
-          <w:vertAlign w:val="subscript"/>
-        </w:rPr>
-        <w:t>2</w:t>
-      </w:r>
-      <w:r>
-        <w:rPr>
-          <w:vertAlign w:val="subscript"/>
-        </w:rPr>
-        <w:t xml:space="preserve"> </w:t>
-      </w:r>
-      <w:r>
-        <w:t>and inundation or waterlogging events</w:t>
-      </w:r>
-      <w:r>
-        <w:t xml:space="preserve"> </w:t>
-      </w:r>
-      <w:r>
-        <w:t>on terrestrial plants</w:t>
-      </w:r>
-      <w:r>
-        <w:t xml:space="preserve"> </w:t>
-      </w:r>
-      <w:r>
-        <w:fldChar w:fldCharType="begin" w:fldLock="1"/>
-      </w:r>
-      <w:r>
-        <w:instrText>ADDIN CSL_CITATION { "citationItems" : [ { "id" : "ITEM-1", "itemData" : { "DOI" : "10.1626/pps.15.238", "ISSN" : "1343-943X", "author" : [ { "dropping-particle" : "", "family" : "Shimono", "given" : "Hiroyuki", "non-dropping-particle" : "", "parse-names" : false, "suffix" : "" }, { "dropping-particle" : "", "family" : "Konno", "given" : "Tomohiro", "non-dropping-particle" : "", "parse-names" : false, "suffix" : "" }, { "dropping-particle" : "", "family" : "Sakai", "given" : "Hidemitsu", "non-dropping-particle" : "", "parse-names" : false, "suffix" : "" }, { "dropping-particle" : "", "family" : "Sameshima", "given" : "Ryoji", "non-dropping-particle" : "", "parse-names" : false, "suffix" : "" } ], "container-title" : "Plant Production Science", "id" : "ITEM-1", "issue" : "January", "issued" : { "date-parts" : [ [ "2012" ] ] }, "page" : "238-245", "title" : "Interactive Effects of Elevated Atmospheric CO2 and Waterlogging on Vegetative Growth of Soybean (Glycine max (L.) Merr.)", "type" : "article-journal", "volume" : "15" }, "uris" : [ "http://www.mendeley.com/documents/?uuid=daa5923f-6834-47f8-977d-337911a84803" ] }, { "id" : "ITEM-2", "itemData" : { "DOI" : "10.1672/17", "ISSN" : "0277-5212", "author" : [ { "dropping-particle" : "", "family" : "Megonigal", "given" : "JP", "non-dropping-particle" : "", "parse-names" : false, "suffix" : "" }, { "dropping-particle" : "", "family" : "Vann", "given" : "CD", "non-dropping-particle" : "", "parse-names" : false, "suffix" : "" }, { "dropping-particle" : "", "family" : "Wolf", "given" : "AA", "non-dropping-particle" : "", "parse-names" : false, "suffix" : "" } ], "container-title" : "Wetlands", "id" : "ITEM-2", "issue" : "2", "issued" : { "date-parts" : [ [ "2005", "6" ] ] }, "page" : "430-438", "title" : "Flooding constraints on tree (Taxodium distichum) and herb growth responses to elevated CO2", "type" : "article-journal", "volume" : "25" }, "uris" : [ "http://www.mendeley.com/documents/?uuid=6c5a7a6a-6d82-40b5-94b9-130d9276154f" ] } ], "mendeley" : { "formattedCitation" : "(Megonigal et al. 2005; Shimono et al. 2012)", "plainTextFormattedCitation" : "(Megonigal et al. 2005; Shimono et al. 2012)", "previouslyFormattedCitation" : "(Megonigal et al. 2005; Shimono et al. 2012)" }, "properties" : { "noteIndex" : 0 }, "schema" : "https://github.com/citation-style-language/schema/raw/master/csl-citation.json" }</w:instrText>
-      </w:r>
-      <w:r>
-        <w:fldChar w:fldCharType="separate"/>
-      </w:r>
-      <w:r>
-        <w:rPr>
-          <w:noProof/>
-        </w:rPr>
-        <w:t>(Megonigal et al. 2005; Shimono et al. 2012)</w:t>
-      </w:r>
-      <w:r>
-        <w:fldChar w:fldCharType="end"/>
-      </w:r>
-      <w:r>
-        <w:t xml:space="preserve">. </w:t>
-      </w:r>
-      <w:r>
-        <w:t>We included an analysis of functional trait responses, as well as including a recovery phase in our experiment, neither of which have been previously attempted</w:t>
-      </w:r>
-      <w:r>
-        <w:t xml:space="preserve"> to our knowledge</w:t>
-      </w:r>
-      <w:r>
-        <w:t>.</w:t>
-      </w:r>
-      <w:r>
-        <w:t xml:space="preserve"> Fruitful avenues for future work include study of more species, serial waterlogging treatments to better understand </w:t>
-      </w:r>
-      <w:r>
-        <w:t xml:space="preserve">how </w:t>
-      </w:r>
-      <w:r>
-        <w:t>eCO</w:t>
-      </w:r>
-      <w:r>
-        <w:rPr>
-          <w:vertAlign w:val="subscript"/>
-        </w:rPr>
-        <w:t>2</w:t>
-      </w:r>
-      <w:r>
-        <w:t xml:space="preserve"> </w:t>
-      </w:r>
-      <w:r>
-        <w:t>influences</w:t>
-      </w:r>
-      <w:r>
-        <w:t xml:space="preserve"> on waterlogging recovery, </w:t>
-      </w:r>
-      <w:r>
-        <w:t>analysis of leaf nutrient concentrations to determine the role of nutrient limitation in blunting growth stimulation by eCO</w:t>
-      </w:r>
-      <w:r>
-        <w:rPr>
-          <w:vertAlign w:val="subscript"/>
-        </w:rPr>
-        <w:t>2</w:t>
-      </w:r>
-      <w:r>
-        <w:rPr>
-          <w:vertAlign w:val="subscript"/>
-        </w:rPr>
-        <w:t xml:space="preserve"> </w:t>
-      </w:r>
-      <w:r>
-        <w:rPr>
-          <w:vertAlign w:val="subscript"/>
-        </w:rPr>
-        <w:fldChar w:fldCharType="begin" w:fldLock="1"/>
-      </w:r>
-      <w:r>
-        <w:rPr>
-          <w:vertAlign w:val="subscript"/>
-        </w:rPr>
-        <w:instrText>ADDIN CSL_CITATION { "citationItems" : [ { "id" : "ITEM-1", "itemData" : { "DOI" : "10.1038/ngeo2284", "ISSN" : "1752-0894", "author" : [ { "dropping-particle" : "", "family" : "Reich", "given" : "Peter B.", "non-dropping-particle" : "", "parse-names" : false, "suffix" : "" }, { "dropping-particle" : "", "family" : "Hobbie", "given" : "Sarah E.", "non-dropping-particle" : "", "parse-names" : false, "suffix" : "" }, { "dropping-particle" : "", "family" : "Lee", "given" : "Tali D.", "non-dropping-particle" : "", "parse-names" : false, "suffix" : "" } ], "container-title" : "Nature Geoscience", "id" : "ITEM-1", "issue" : "December", "issued" : { "date-parts" : [ [ "2014" ] ] }, "page" : "1-5", "title" : "Plant growth enhancement by elevated CO2 eliminated by joint water and nitrogen limitation", "type" : "article-journal", "volume" : "7" }, "uris" : [ "http://www.mendeley.com/documents/?uuid=d2805006-878f-43ab-95f8-a9d6dc13bae4" ] } ], "mendeley" : { "formattedCitation" : "(Reich et al. 2014)", "plainTextFormattedCitation" : "(Reich et al. 2014)" }, "properties" : { "noteIndex" : 0 }, "schema" : "https://github.com/citation-style-language/schema/raw/master/csl-citation.json" }</w:instrText>
-      </w:r>
-      <w:r>
-        <w:rPr>
-          <w:vertAlign w:val="subscript"/>
-        </w:rPr>
-        <w:fldChar w:fldCharType="separate"/>
-      </w:r>
-      <w:r>
-        <w:rPr>
-          <w:noProof/>
-        </w:rPr>
-        <w:t>(Reich et al. 2014)</w:t>
-      </w:r>
-      <w:r>
-        <w:rPr>
-          <w:vertAlign w:val="subscript"/>
-        </w:rPr>
-        <w:fldChar w:fldCharType="end"/>
-      </w:r>
-      <w:r>
-        <w:t xml:space="preserve">, </w:t>
-      </w:r>
-      <w:r>
-        <w:t>and mesocosm experiments to investigate the implications of eCO</w:t>
-      </w:r>
-      <w:r>
-        <w:rPr>
-          <w:vertAlign w:val="subscript"/>
-        </w:rPr>
-        <w:t>2</w:t>
-      </w:r>
-      <w:r>
-        <w:t xml:space="preserve"> – waterlogging interactions </w:t>
-      </w:r>
-      <w:r>
-        <w:t>on</w:t>
-      </w:r>
-      <w:r>
-        <w:t xml:space="preserve"> competition.</w:t>
-      </w:r>
-    </w:p>
-    <w:p>
-      <w:pPr>
-        <w:spacing w:line="480" w:lineRule="auto"/>
-        <w:jc w:val="both"/>
-        <w:rPr>
-          <w:i/>
-        </w:rPr>
-      </w:pPr>
-    </w:p>
-    <w:p>
-      <w:pPr>
-        <w:spacing w:line="480" w:lineRule="auto"/>
-        <w:jc w:val="both"/>
-      </w:pPr>
-    </w:p>
-    <w:p>
-      <w:pPr>
-        <w:pStyle w:val="ListParagraph"/>
-        <w:numPr>
-          <w:ilvl w:val="0"/>
-          <w:numId w:val="2"/>
-        </w:numPr>
-        <w:spacing w:line="480" w:lineRule="auto"/>
-        <w:jc w:val="both"/>
-        <w:rPr>
-          <w:i/>
-        </w:rPr>
-      </w:pPr>
-      <w:r>
-        <w:rPr>
-          <w:i/>
-        </w:rPr>
-        <w:t>Management</w:t>
-      </w:r>
-    </w:p>
-    <w:p>
-      <w:pPr>
-        <w:pStyle w:val="ListParagraph"/>
-        <w:numPr>
-          <w:ilvl w:val="1"/>
-          <w:numId w:val="2"/>
-        </w:numPr>
-        <w:spacing w:line="480" w:lineRule="auto"/>
-        <w:jc w:val="both"/>
-      </w:pPr>
-      <w:r>
-        <w:t>Climate change</w:t>
+        <w:t>. South-east Queensland communities were particularly sensitive to modification of contingency of monthly minimum flows (year on year variability in monthly minimum flow patterns), suggesting management efforts aimed solely at maximising taxonomic diversity would do well to increase flow contingency. This approach is risks shifting community composition, but may be a reasonable response to offset greater climatic variability under future climates. Our research in south-east Queensland had rather less to say about the potential utility of environmental flows in directing functional diversity and associated ecosystem functionality. Flow modification largely did not have a consistent effect on functional diversity, suggesting that funds and effort may be better spent on local initiatives within catchments, such as improving landholder engagement in rehabilitation projects.</w:t>
+      </w:r>
+    </w:p>
+    <w:p>
+      <w:pPr>
+        <w:spacing w:line="480" w:lineRule="auto"/>
+        <w:jc w:val="both"/>
+      </w:pPr>
+    </w:p>
+    <w:p>
+      <w:pPr>
+        <w:spacing w:line="480" w:lineRule="auto"/>
+        <w:jc w:val="both"/>
+      </w:pPr>
+    </w:p>
+    <w:p>
+      <w:pPr>
+        <w:spacing w:line="480" w:lineRule="auto"/>
+        <w:jc w:val="both"/>
+      </w:pPr>
+    </w:p>
+    <w:p>
+      <w:pPr>
+        <w:spacing w:line="480" w:lineRule="auto"/>
+        <w:jc w:val="both"/>
+      </w:pPr>
+    </w:p>
+    <w:p>
+      <w:pPr>
+        <w:spacing w:line="480" w:lineRule="auto"/>
+        <w:jc w:val="both"/>
+      </w:pPr>
+    </w:p>
+    <w:p>
+      <w:pPr>
+        <w:spacing w:line="480" w:lineRule="auto"/>
+        <w:jc w:val="both"/>
+      </w:pPr>
+    </w:p>
+    <w:p>
+      <w:pPr>
+        <w:spacing w:line="480" w:lineRule="auto"/>
+        <w:jc w:val="both"/>
+      </w:pPr>
+    </w:p>
+    <w:p>
+      <w:pPr>
+        <w:spacing w:line="480" w:lineRule="auto"/>
+        <w:jc w:val="both"/>
+      </w:pPr>
+    </w:p>
+    <w:p>
+      <w:pPr>
+        <w:spacing w:line="480" w:lineRule="auto"/>
+        <w:jc w:val="both"/>
+      </w:pPr>
+    </w:p>
+    <w:p>
+      <w:pPr>
+        <w:spacing w:line="480" w:lineRule="auto"/>
+        <w:jc w:val="both"/>
+      </w:pPr>
+    </w:p>
+    <w:p>
+      <w:pPr>
+        <w:spacing w:line="480" w:lineRule="auto"/>
+        <w:jc w:val="both"/>
+      </w:pPr>
+      <w:r>
+        <w:lastRenderedPageBreak/>
+        <w:t>CONCLUSION</w:t>
+      </w:r>
+    </w:p>
+    <w:p>
+      <w:pPr>
+        <w:spacing w:line="480" w:lineRule="auto"/>
+        <w:jc w:val="both"/>
+      </w:pPr>
+      <w:r>
+        <w:t>Awareness of the economic</w:t>
+      </w:r>
+      <w:r>
+        <w:t>, societal</w:t>
+      </w:r>
+      <w:r>
+        <w:t xml:space="preserve"> and intrinsic value of </w:t>
+      </w:r>
+      <w:r>
+        <w:t>Australian waterways is increasing, and the field of riparian ecology is now progressing rapidly in Australia. We are finding commonalities with more extensively studied river systems in other parts of the world, and also new patterns and processes which give Australian river systems a unique character.  I attempted to answer some basic questions about riparian plant communities in south-eastern Australia using methods from modern plant ecology. In my first two studies I was able to clearly validate my hypotheses, while in the third and fourth studies a more complex and unexpected picture arose. Hopefully, I have set a useful stage for further work on the functional ecology of riparian plant communities</w:t>
+      </w:r>
+      <w:r>
+        <w:t xml:space="preserve">, and </w:t>
+      </w:r>
+      <w:r>
+        <w:t xml:space="preserve">my </w:t>
+      </w:r>
+      <w:r>
+        <w:t xml:space="preserve">basic </w:t>
+      </w:r>
+      <w:r>
+        <w:t xml:space="preserve">research </w:t>
+      </w:r>
+      <w:r>
+        <w:t>informs more applied</w:t>
+      </w:r>
+      <w:r>
+        <w:t xml:space="preserve"> </w:t>
+      </w:r>
+      <w:r>
+        <w:t>aspe</w:t>
       </w:r>
       <w:bookmarkStart w:id="1" w:name="_GoBack"/>
       <w:bookmarkEnd w:id="1"/>
-    </w:p>
-    <w:p>
-      <w:pPr>
-        <w:pStyle w:val="ListParagraph"/>
-        <w:numPr>
-          <w:ilvl w:val="2"/>
-          <w:numId w:val="2"/>
-        </w:numPr>
-        <w:spacing w:line="480" w:lineRule="auto"/>
-        <w:jc w:val="both"/>
-      </w:pPr>
-      <w:r>
-        <w:t>CO2, climate variability</w:t>
-      </w:r>
-    </w:p>
-    <w:p>
-      <w:pPr>
-        <w:pStyle w:val="ListParagraph"/>
-        <w:numPr>
-          <w:ilvl w:val="1"/>
-          <w:numId w:val="2"/>
-        </w:numPr>
-        <w:spacing w:line="480" w:lineRule="auto"/>
-        <w:jc w:val="both"/>
-      </w:pPr>
-      <w:r>
-        <w:t>Environmental flows</w:t>
-      </w:r>
-    </w:p>
-    <w:p>
-      <w:pPr>
-        <w:pStyle w:val="ListParagraph"/>
-        <w:numPr>
-          <w:ilvl w:val="2"/>
-          <w:numId w:val="2"/>
-        </w:numPr>
-        <w:spacing w:line="480" w:lineRule="auto"/>
-        <w:jc w:val="both"/>
-      </w:pPr>
-      <w:r>
-        <w:t>What’s my contribution to the env flows literature?</w:t>
-      </w:r>
-    </w:p>
-    <w:p>
-      <w:pPr>
-        <w:pStyle w:val="ListParagraph"/>
-        <w:numPr>
-          <w:ilvl w:val="2"/>
-          <w:numId w:val="2"/>
-        </w:numPr>
-        <w:spacing w:line="480" w:lineRule="auto"/>
-        <w:jc w:val="both"/>
-      </w:pPr>
-      <w:r>
-        <w:lastRenderedPageBreak/>
-        <w:t>Could env flows realistically have a predictable effect on diversity in these systems?</w:t>
-      </w:r>
-    </w:p>
-    <w:p>
-      <w:pPr>
-        <w:pStyle w:val="ListParagraph"/>
-        <w:numPr>
-          <w:ilvl w:val="2"/>
-          <w:numId w:val="2"/>
-        </w:numPr>
-        <w:spacing w:line="480" w:lineRule="auto"/>
-        <w:jc w:val="both"/>
-      </w:pPr>
-      <w:r>
-        <w:t>Do fine-grained species specific studies need to be done?</w:t>
-      </w:r>
-    </w:p>
-    <w:p>
-      <w:pPr>
-        <w:pStyle w:val="ListParagraph"/>
-        <w:numPr>
-          <w:ilvl w:val="1"/>
-          <w:numId w:val="2"/>
-        </w:numPr>
-        <w:spacing w:line="480" w:lineRule="auto"/>
-        <w:jc w:val="both"/>
-      </w:pPr>
-      <w:r>
-        <w:t>Biodiversity / resilience / ecosystem functioning / ecosystem services</w:t>
-      </w:r>
-    </w:p>
-    <w:p>
-      <w:pPr>
-        <w:pStyle w:val="ListParagraph"/>
-        <w:numPr>
-          <w:ilvl w:val="1"/>
-          <w:numId w:val="2"/>
-        </w:numPr>
-        <w:spacing w:line="480" w:lineRule="auto"/>
-        <w:jc w:val="both"/>
-      </w:pPr>
-      <w:r>
-        <w:t>Invasion</w:t>
-      </w:r>
-    </w:p>
-    <w:p>
-      <w:pPr>
-        <w:pStyle w:val="ListParagraph"/>
-        <w:numPr>
-          <w:ilvl w:val="1"/>
-          <w:numId w:val="2"/>
-        </w:numPr>
-        <w:spacing w:line="480" w:lineRule="auto"/>
-        <w:jc w:val="both"/>
-      </w:pPr>
-      <w:r>
-        <w:t>Quantitatively derived flow-response guilds</w:t>
-      </w:r>
-    </w:p>
-    <w:p>
-      <w:pPr>
-        <w:tabs>
-          <w:tab w:val="left" w:pos="2638"/>
-        </w:tabs>
-        <w:spacing w:line="480" w:lineRule="auto"/>
-        <w:jc w:val="both"/>
-      </w:pPr>
-    </w:p>
-    <w:p>
-      <w:pPr>
-        <w:tabs>
-          <w:tab w:val="left" w:pos="2638"/>
-        </w:tabs>
-        <w:spacing w:line="480" w:lineRule="auto"/>
-        <w:jc w:val="both"/>
-      </w:pPr>
-    </w:p>
-    <w:p>
-      <w:pPr>
-        <w:tabs>
-          <w:tab w:val="left" w:pos="2638"/>
-        </w:tabs>
-        <w:spacing w:line="480" w:lineRule="auto"/>
-        <w:jc w:val="both"/>
-      </w:pPr>
-    </w:p>
-    <w:p>
-      <w:pPr>
-        <w:spacing w:line="480" w:lineRule="auto"/>
-        <w:jc w:val="both"/>
-        <w:rPr>
-          <w:highlight w:val="lightGray"/>
-        </w:rPr>
-      </w:pPr>
-      <w:r>
-        <w:rPr>
-          <w:highlight w:val="lightGray"/>
-        </w:rPr>
-        <w:t xml:space="preserve">Since the MacArthur brothers’ pioneering observations that bird species diversity tracked diversity of habitat foliage height </w:t>
-      </w:r>
-      <w:r>
-        <w:rPr>
-          <w:highlight w:val="lightGray"/>
-        </w:rPr>
-        <w:fldChar w:fldCharType="begin" w:fldLock="1"/>
-      </w:r>
-      <w:r>
-        <w:rPr>
-          <w:highlight w:val="lightGray"/>
-        </w:rPr>
-        <w:instrText>ADDIN CSL_CITATION { "citationItems" : [ { "id" : "ITEM-1", "itemData" : { "author" : [ { "dropping-particle" : "", "family" : "MacArthur", "given" : "R", "non-dropping-particle" : "", "parse-names" : false, "suffix" : "" }, { "dropping-particle" : "", "family" : "MacArthur", "given" : "J", "non-dropping-particle" : "", "parse-names" : false, "suffix" : "" } ], "container-title" : "Ecological Society of America", "id" : "ITEM-1", "issue" : "3", "issued" : { "date-parts" : [ [ "1961" ] ] }, "page" : "594-598", "title" : "On bird species diversity", "type" : "article-journal", "volume" : "42" }, "uris" : [ "http://www.mendeley.com/documents/?uuid=8a91dcf0-0eea-4687-aea9-eb1a90a4e4ea" ] } ], "mendeley" : { "formattedCitation" : "(MacArthur and MacArthur 1961)", "plainTextFormattedCitation" : "(MacArthur and MacArthur 1961)", "previouslyFormattedCitation" : "(MacArthur and MacArthur 1961)" }, "properties" : { "noteIndex" : 0 }, "schema" : "https://github.com/citation-style-language/schema/raw/master/csl-citation.json" }</w:instrText>
-      </w:r>
-      <w:r>
-        <w:rPr>
-          <w:highlight w:val="lightGray"/>
-        </w:rPr>
-        <w:fldChar w:fldCharType="separate"/>
-      </w:r>
-      <w:r>
-        <w:rPr>
-          <w:noProof/>
-          <w:highlight w:val="lightGray"/>
-        </w:rPr>
-        <w:t>(MacArthur and MacArthur 1961)</w:t>
-      </w:r>
-      <w:r>
-        <w:rPr>
-          <w:highlight w:val="lightGray"/>
-        </w:rPr>
-        <w:fldChar w:fldCharType="end"/>
-      </w:r>
-      <w:r>
-        <w:rPr>
-          <w:highlight w:val="lightGray"/>
-        </w:rPr>
-        <w:t xml:space="preserve">, environmental heterogeneity has come to be understood as an important driver of patterns of biodiversity </w:t>
-      </w:r>
-      <w:r>
-        <w:rPr>
-          <w:highlight w:val="lightGray"/>
-        </w:rPr>
-        <w:fldChar w:fldCharType="begin" w:fldLock="1"/>
-      </w:r>
-      <w:r>
-        <w:rPr>
-          <w:highlight w:val="lightGray"/>
-        </w:rPr>
-        <w:instrText>ADDIN CSL_CITATION { "citationItems" : [ { "id" : "ITEM-1", "itemData" : { "DOI" : "10.1111/ele.12277", "ISBN" : "1461-0248", "ISSN" : "14610248", "PMID" : "24751205", "abstract" : "Environmental heterogeneity is regarded as one of the most important factors governing species richness gradients. An increase in available niche space, provision of refuges and opportunities for isolation and divergent adaptation are thought to enhance species coexistence, persistence and diversification. However, the extent and generality of positive heterogeneity-richness relationships are still debated. Apart from widespread evidence supporting positive relationships, negative and hump-shaped relationships have also been reported. In a meta-analysis of 1148 data points from 192 studies worldwide, we examine the strength and direction of the relationship between spatial environmental heterogeneity and species richness of terrestrial plants and animals. We find that separate effects of heterogeneity in land cover, vegetation, climate, soil and topography are significantly positive, with vegetation and topographic heterogeneity showing particularly strong associations with species richness. The use of equal-area study units, spatial grain and spatial extent emerge as key factors influencing the strength of heterogeneity-richness relationships, highlighting the pervasive influence of spatial scale in heterogeneity-richness studies. We provide the first quantitative support for the generality of positive heterogeneity-richness relationships across heterogeneity components, habitat types, taxa and spatial scales from landscape to global extents, and identify specific needs for future comparative heterogeneity-richness research.", "author" : [ { "dropping-particle" : "", "family" : "Stein", "given" : "Anke", "non-dropping-particle" : "", "parse-names" : false, "suffix" : "" }, { "dropping-particle" : "", "family" : "Gerstner", "given" : "Katharina", "non-dropping-particle" : "", "parse-names" : false, "suffix" : "" }, { "dropping-particle" : "", "family" : "Kreft", "given" : "Holger", "non-dropping-particle" : "", "parse-names" : false, "suffix" : "" } ], "container-title" : "Ecology Letters", "id" : "ITEM-1", "issue" : "7", "issued" : { "date-parts" : [ [ "2014" ] ] }, "page" : "866-880", "title" : "Environmental heterogeneity as a universal driver of species richness across taxa, biomes and spatial scales", "type" : "article-journal", "volume" : "17" }, "uris" : [ "http://www.mendeley.com/documents/?uuid=fe612883-40a8-4063-982e-77aef6b13aee" ] } ], "mendeley" : { "formattedCitation" : "(Stein et al. 2014)", "plainTextFormattedCitation" : "(Stein et al. 2014)", "previouslyFormattedCitation" : "(Stein et al. 2014)" }, "properties" : { "noteIndex" : 0 }, "schema" : "https://github.com/citation-style-language/schema/raw/master/csl-citation.json" }</w:instrText>
-      </w:r>
-      <w:r>
-        <w:rPr>
-          <w:highlight w:val="lightGray"/>
-        </w:rPr>
-        <w:fldChar w:fldCharType="separate"/>
-      </w:r>
-      <w:r>
-        <w:rPr>
-          <w:noProof/>
-          <w:highlight w:val="lightGray"/>
-        </w:rPr>
-        <w:t>(Stein et al. 2014)</w:t>
-      </w:r>
-      <w:r>
-        <w:rPr>
-          <w:highlight w:val="lightGray"/>
-        </w:rPr>
-        <w:fldChar w:fldCharType="end"/>
-      </w:r>
-      <w:r>
-        <w:rPr>
-          <w:highlight w:val="lightGray"/>
-        </w:rPr>
-        <w:t>.</w:t>
-      </w:r>
-    </w:p>
-    <w:p>
-      <w:pPr>
-        <w:spacing w:line="480" w:lineRule="auto"/>
-        <w:jc w:val="both"/>
-        <w:rPr>
-          <w:highlight w:val="lightGray"/>
-        </w:rPr>
-      </w:pPr>
-      <w:r>
-        <w:rPr>
-          <w:highlight w:val="lightGray"/>
-        </w:rPr>
-        <w:t>understanding of biodiversity in terms of EH has been a mainstay of modern ecology (stein).</w:t>
-      </w:r>
-    </w:p>
-    <w:p>
-      <w:pPr>
-        <w:spacing w:line="480" w:lineRule="auto"/>
-        <w:jc w:val="both"/>
-        <w:rPr>
-          <w:highlight w:val="lightGray"/>
-        </w:rPr>
-      </w:pPr>
-      <w:r>
-        <w:rPr>
-          <w:highlight w:val="lightGray"/>
-        </w:rPr>
-        <w:t xml:space="preserve">The relationship between environmental heterogeneity and biodiversity has been a key concern of ecologists since the early 1960’s  </w:t>
-      </w:r>
-      <w:r>
-        <w:rPr>
-          <w:highlight w:val="lightGray"/>
-        </w:rPr>
-        <w:fldChar w:fldCharType="begin" w:fldLock="1"/>
-      </w:r>
-      <w:r>
-        <w:rPr>
-          <w:highlight w:val="lightGray"/>
-        </w:rPr>
-        <w:instrText>ADDIN CSL_CITATION { "citationItems" : [ { "id" : "ITEM-1", "itemData" : { "author" : [ { "dropping-particle" : "", "family" : "MacArthur", "given" : "R", "non-dropping-particle" : "", "parse-names" : false, "suffix" : "" }, { "dropping-particle" : "", "family" : "MacArthur", "given" : "J", "non-dropping-particle" : "", "parse-names" : false, "suffix" : "" } ], "container-title" : "Ecological Society of America", "id" : "ITEM-1", "issue" : "3", "issued" : { "date-parts" : [ [ "1961" ] ] }, "page" : "594-598", "title" : "On bird species diversity", "type" : "article-journal", "volume" : "42" }, "uris" : [ "http://www.mendeley.com/documents/?uuid=8a91dcf0-0eea-4687-aea9-eb1a90a4e4ea" ] }, { "id" : "ITEM-2", "itemData" : { "DOI" : "10.1111/ele.12277", "ISBN" : "1461-0248", "ISSN" : "14610248", "PMID" : "24751205", "abstract" : "Environmental heterogeneity is regarded as one of the most important factors governing species richness gradients. An increase in available niche space, provision of refuges and opportunities for isolation and divergent adaptation are thought to enhance species coexistence, persistence and diversification. However, the extent and generality of positive heterogeneity-richness relationships are still debated. Apart from widespread evidence supporting positive relationships, negative and hump-shaped relationships have also been reported. In a meta-analysis of 1148 data points from 192 studies worldwide, we examine the strength and direction of the relationship between spatial environmental heterogeneity and species richness of terrestrial plants and animals. We find that separate effects of heterogeneity in land cover, vegetation, climate, soil and topography are significantly positive, with vegetation and topographic heterogeneity showing particularly strong associations with species richness. The use of equal-area study units, spatial grain and spatial extent emerge as key factors influencing the strength of heterogeneity-richness relationships, highlighting the pervasive influence of spatial scale in heterogeneity-richness studies. We provide the first quantitative support for the generality of positive heterogeneity-richness relationships across heterogeneity components, habitat types, taxa and spatial scales from landscape to global extents, and identify specific needs for future comparative heterogeneity-richness research.", "author" : [ { "dropping-particle" : "", "family" : "Stein", "given" : "Anke", "non-dropping-particle" : "", "parse-names" : false, "suffix" : "" }, { "dropping-particle" : "", "family" : "Gerstner", "given" : "Katharina", "non-dropping-particle" : "", "parse-names" : false, "suffix" : "" }, { "dropping-particle" : "", "family" : "Kreft", "given" : "Holger", "non-dropping-particle" : "", "parse-names" : false, "suffix" : "" } ], "container-title" : "Ecology Letters", "id" : "ITEM-2", "issue" : "7", "issued" : { "date-parts" : [ [ "2014" ] ] }, "page" : "866-880", "title" : "Environmental heterogeneity as a universal driver of species richness across taxa, biomes and spatial scales", "type" : "article-journal", "volume" : "17" }, "uris" : [ "http://www.mendeley.com/documents/?uuid=fe612883-40a8-4063-982e-77aef6b13aee" ] } ], "mendeley" : { "formattedCitation" : "(MacArthur and MacArthur 1961; Stein et al. 2014)", "plainTextFormattedCitation" : "(MacArthur and MacArthur 1961; Stein et al. 2014)", "previouslyFormattedCitation" : "(MacArthur and MacArthur 1961; Stein et al. 2014)" }, "properties" : { "noteIndex" : 0 }, "schema" : "https://github.com/citation-style-language/schema/raw/master/csl-citation.json" }</w:instrText>
-      </w:r>
-      <w:r>
-        <w:rPr>
-          <w:highlight w:val="lightGray"/>
-        </w:rPr>
-        <w:fldChar w:fldCharType="separate"/>
-      </w:r>
-      <w:r>
-        <w:rPr>
-          <w:noProof/>
-          <w:highlight w:val="lightGray"/>
-        </w:rPr>
-        <w:t>(MacArthur and MacArthur 1961; Stein et al. 2014)</w:t>
-      </w:r>
-      <w:r>
-        <w:rPr>
-          <w:highlight w:val="lightGray"/>
-        </w:rPr>
-        <w:fldChar w:fldCharType="end"/>
-      </w:r>
-      <w:r>
-        <w:rPr>
-          <w:highlight w:val="lightGray"/>
-        </w:rPr>
-        <w:t xml:space="preserve">. </w:t>
-      </w:r>
-    </w:p>
-    <w:p>
-      <w:pPr>
-        <w:spacing w:line="480" w:lineRule="auto"/>
-        <w:jc w:val="both"/>
-        <w:rPr>
-          <w:b/>
-        </w:rPr>
-      </w:pPr>
-      <w:r>
-        <w:rPr>
-          <w:highlight w:val="lightGray"/>
-        </w:rPr>
-        <w:t xml:space="preserve">The relationship between environmental heterogeneity and biodiversity has been a key concern of ecologists since the MacArthur brothers’ pioneering observations that bird species diversity closely tracked diversity of habitat foliage height </w:t>
-      </w:r>
-      <w:r>
-        <w:rPr>
-          <w:highlight w:val="lightGray"/>
-        </w:rPr>
-        <w:fldChar w:fldCharType="begin" w:fldLock="1"/>
-      </w:r>
-      <w:r>
-        <w:rPr>
-          <w:highlight w:val="lightGray"/>
-        </w:rPr>
-        <w:instrText>ADDIN CSL_CITATION { "citationItems" : [ { "id" : "ITEM-1", "itemData" : { "author" : [ { "dropping-particle" : "", "family" : "MacArthur", "given" : "R", "non-dropping-particle" : "", "parse-names" : false, "suffix" : "" }, { "dropping-particle" : "", "family" : "MacArthur", "given" : "J", "non-dropping-particle" : "", "parse-names" : false, "suffix" : "" } ], "container-title" : "Ecological Society of America", "id" : "ITEM-1", "issue" : "3", "issued" : { "date-parts" : [ [ "1961" ] ] }, "page" : "594-598", "title" : "On bird species diversity", "type" : "article-journal", "volume" : "42" }, "uris" : [ "http://www.mendeley.com/documents/?uuid=8a91dcf0-0eea-4687-aea9-eb1a90a4e4ea" ] } ], "mendeley" : { "formattedCitation" : "(MacArthur and MacArthur 1961)", "plainTextFormattedCitation" : "(MacArthur and MacArthur 1961)", "previouslyFormattedCitation" : "(MacArthur and MacArthur 1961)" }, "properties" : { "noteIndex" : 0 }, "schema" : "https://github.com/citation-style-language/schema/raw/master/csl-citation.json" }</w:instrText>
-      </w:r>
-      <w:r>
-        <w:rPr>
-          <w:highlight w:val="lightGray"/>
-        </w:rPr>
-        <w:fldChar w:fldCharType="separate"/>
-      </w:r>
-      <w:r>
-        <w:rPr>
-          <w:noProof/>
-          <w:highlight w:val="lightGray"/>
-        </w:rPr>
-        <w:t>(MacArthur and MacArthur 1961)</w:t>
-      </w:r>
-      <w:r>
-        <w:rPr>
-          <w:highlight w:val="lightGray"/>
-        </w:rPr>
-        <w:fldChar w:fldCharType="end"/>
-      </w:r>
-    </w:p>
-    <w:p>
-      <w:pPr>
-        <w:tabs>
-          <w:tab w:val="left" w:pos="2638"/>
-        </w:tabs>
-        <w:spacing w:line="480" w:lineRule="auto"/>
-        <w:jc w:val="both"/>
-      </w:pPr>
-    </w:p>
-    <w:p>
-      <w:pPr>
-        <w:spacing w:line="480" w:lineRule="auto"/>
-        <w:jc w:val="both"/>
-      </w:pPr>
-      <w:r>
-        <w:t>This chapter adds to what is currently an embryonic corpus of work describing the use functional traits to quantitatively characterise relationships between flow regime and ecological strategy in riparian plant communities.</w:t>
-      </w:r>
-    </w:p>
-    <w:p>
-      <w:pPr>
-        <w:tabs>
-          <w:tab w:val="left" w:pos="2638"/>
-        </w:tabs>
-        <w:spacing w:line="480" w:lineRule="auto"/>
-        <w:jc w:val="both"/>
-      </w:pPr>
-    </w:p>
-    <w:p>
-      <w:pPr>
-        <w:tabs>
-          <w:tab w:val="left" w:pos="2638"/>
-        </w:tabs>
-        <w:spacing w:line="480" w:lineRule="auto"/>
-        <w:jc w:val="both"/>
-      </w:pPr>
-    </w:p>
-    <w:p>
-      <w:pPr>
-        <w:tabs>
-          <w:tab w:val="left" w:pos="2638"/>
-        </w:tabs>
-        <w:spacing w:line="480" w:lineRule="auto"/>
-        <w:jc w:val="both"/>
-      </w:pPr>
-    </w:p>
-    <w:p>
-      <w:pPr>
-        <w:pStyle w:val="ListParagraph"/>
-        <w:numPr>
-          <w:ilvl w:val="0"/>
-          <w:numId w:val="2"/>
-        </w:numPr>
-        <w:spacing w:line="480" w:lineRule="auto"/>
-        <w:jc w:val="both"/>
-      </w:pPr>
-      <w:r>
-        <w:t>The relationship between environmental heterogeneity and diversity</w:t>
-      </w:r>
-    </w:p>
-    <w:p>
-      <w:pPr>
-        <w:pStyle w:val="ListParagraph"/>
-        <w:numPr>
-          <w:ilvl w:val="1"/>
-          <w:numId w:val="2"/>
-        </w:numPr>
-        <w:spacing w:line="480" w:lineRule="auto"/>
-        <w:jc w:val="both"/>
-      </w:pPr>
-      <w:r>
-        <w:t>Since the MacArthur brothers’ initial observations that bird species diversity tracked diversity of habitat foliage height  (</w:t>
-      </w:r>
-      <w:r>
-        <w:t>MacArthur &amp; MacArthur 1961; Johnson &amp; Simberloff 1974;</w:t>
-      </w:r>
-      <w:r>
-        <w:t>), understanding of diversity in terms of EH has been a mainstay of modern ecology (stein). Riparian landscapes considered useful model systems due to strong environmental control, environmental filtering etc.. Therefore importance of hydrologically driven EH has been the dominant paradigm in riparian plant ecology ( Naiman &amp; Decamps and Tabacchi)</w:t>
-      </w:r>
-    </w:p>
-    <w:p>
-      <w:pPr>
-        <w:pStyle w:val="ListParagraph"/>
-        <w:numPr>
-          <w:ilvl w:val="1"/>
-          <w:numId w:val="2"/>
-        </w:numPr>
-        <w:spacing w:line="480" w:lineRule="auto"/>
-        <w:jc w:val="both"/>
-      </w:pPr>
-      <w:r>
-        <w:t xml:space="preserve">MacArthur, R. &amp; MacArthur, J.W. (1961). On bird species diversity. Ecology, 42, 594–598. </w:t>
-      </w:r>
-    </w:p>
-    <w:p>
-      <w:pPr>
-        <w:pStyle w:val="ListParagraph"/>
-        <w:numPr>
-          <w:ilvl w:val="1"/>
-          <w:numId w:val="2"/>
-        </w:numPr>
-        <w:spacing w:line="480" w:lineRule="auto"/>
-        <w:jc w:val="both"/>
-      </w:pPr>
-      <w:r>
-        <w:t>Johnson, M.P. &amp; Simberloff, D.S. (1974). Environmental determinants of island species numbers in the British Isles. J. Biogeogr., 1, 149–154</w:t>
-      </w:r>
-    </w:p>
-    <w:p>
-      <w:pPr>
-        <w:tabs>
-          <w:tab w:val="left" w:pos="2638"/>
-        </w:tabs>
-        <w:spacing w:line="480" w:lineRule="auto"/>
-        <w:jc w:val="both"/>
-      </w:pPr>
-    </w:p>
-    <w:p>
-      <w:pPr>
-        <w:tabs>
-          <w:tab w:val="left" w:pos="2638"/>
-        </w:tabs>
-        <w:spacing w:line="480" w:lineRule="auto"/>
-        <w:jc w:val="both"/>
-      </w:pPr>
-    </w:p>
-    <w:p>
-      <w:pPr>
-        <w:pStyle w:val="ListParagraph"/>
-        <w:numPr>
-          <w:ilvl w:val="1"/>
-          <w:numId w:val="2"/>
-        </w:numPr>
-        <w:spacing w:line="480" w:lineRule="auto"/>
-        <w:jc w:val="both"/>
-      </w:pPr>
-      <w:r>
-        <w:t>My work confirms importance of hydrological heterogeneity in shaping riparian plant assemblages</w:t>
-      </w:r>
-    </w:p>
-    <w:p>
-      <w:pPr>
-        <w:pStyle w:val="ListParagraph"/>
-        <w:numPr>
-          <w:ilvl w:val="2"/>
-          <w:numId w:val="2"/>
-        </w:numPr>
-        <w:spacing w:line="480" w:lineRule="auto"/>
-        <w:jc w:val="both"/>
-      </w:pPr>
-      <w:r>
-        <w:t>Briefly summarise what I found in each paper.</w:t>
-      </w:r>
-    </w:p>
-    <w:p>
-      <w:pPr>
-        <w:pStyle w:val="ListParagraph"/>
-        <w:numPr>
-          <w:ilvl w:val="3"/>
-          <w:numId w:val="2"/>
-        </w:numPr>
-        <w:spacing w:line="480" w:lineRule="auto"/>
-        <w:jc w:val="both"/>
-      </w:pPr>
-      <w:r>
-        <w:t>WD literature &amp; fast / slow strategies</w:t>
-      </w:r>
-    </w:p>
-    <w:p>
-      <w:pPr>
-        <w:pStyle w:val="ListParagraph"/>
-        <w:numPr>
-          <w:ilvl w:val="3"/>
-          <w:numId w:val="2"/>
-        </w:numPr>
-        <w:spacing w:line="480" w:lineRule="auto"/>
-        <w:jc w:val="both"/>
-      </w:pPr>
-      <w:r>
-        <w:t>Ch 3 and 4 used functional diversity</w:t>
-      </w:r>
-    </w:p>
-    <w:p>
-      <w:pPr>
-        <w:pStyle w:val="ListParagraph"/>
-        <w:numPr>
-          <w:ilvl w:val="2"/>
-          <w:numId w:val="2"/>
-        </w:numPr>
-        <w:spacing w:line="480" w:lineRule="auto"/>
-        <w:jc w:val="both"/>
-      </w:pPr>
-      <w:r>
-        <w:t>BUT it doesn’t appear to be equally important in all regions (all?)</w:t>
-      </w:r>
-    </w:p>
-    <w:p>
-      <w:pPr>
-        <w:pStyle w:val="ListParagraph"/>
-        <w:numPr>
-          <w:ilvl w:val="2"/>
-          <w:numId w:val="2"/>
-        </w:numPr>
-        <w:spacing w:line="480" w:lineRule="auto"/>
-        <w:jc w:val="both"/>
-      </w:pPr>
-      <w:r>
-        <w:lastRenderedPageBreak/>
-        <w:t xml:space="preserve">More study of tropical river systems / developing world, and temperate systems from other regions e.g. NZ, south America, eastern US, which aren’t dominated by </w:t>
-      </w:r>
-      <w:r>
-        <w:rPr>
-          <w:i/>
-        </w:rPr>
-        <w:t>Populus</w:t>
-      </w:r>
-      <w:r>
-        <w:t>/</w:t>
-      </w:r>
-      <w:r>
-        <w:rPr>
-          <w:i/>
-        </w:rPr>
-        <w:t xml:space="preserve">Salix </w:t>
-      </w:r>
-      <w:r>
-        <w:t>–type ecological strategies.</w:t>
-      </w:r>
-    </w:p>
-    <w:p>
-      <w:pPr>
-        <w:pStyle w:val="ListParagraph"/>
-        <w:numPr>
-          <w:ilvl w:val="1"/>
-          <w:numId w:val="2"/>
-        </w:numPr>
-        <w:spacing w:line="480" w:lineRule="auto"/>
-        <w:jc w:val="both"/>
-      </w:pPr>
-      <w:r>
-        <w:t>Do Australian plant communities have a unique relationship with flow heterogeneity?</w:t>
-      </w:r>
-    </w:p>
-    <w:p>
-      <w:pPr>
-        <w:pStyle w:val="ListParagraph"/>
-        <w:numPr>
-          <w:ilvl w:val="2"/>
-          <w:numId w:val="2"/>
-        </w:numPr>
-        <w:spacing w:line="480" w:lineRule="auto"/>
-        <w:jc w:val="both"/>
-      </w:pPr>
-      <w:r>
-        <w:t>The Gondwanan species pool in Australia has evolved under a unique set of conditions, most notably the gradual transition towards aridification with  the lack of extensive glaciation during recent global glacial maxima.</w:t>
-      </w:r>
-    </w:p>
-    <w:p>
-      <w:pPr>
-        <w:pStyle w:val="ListParagraph"/>
-        <w:numPr>
-          <w:ilvl w:val="2"/>
-          <w:numId w:val="2"/>
-        </w:numPr>
-        <w:spacing w:line="480" w:lineRule="auto"/>
-        <w:jc w:val="both"/>
-      </w:pPr>
-      <w:r>
-        <w:t>Radiation of Myrtaceae, Ericaceae, Protaceae, Fabaceae, Casuarinaceae</w:t>
-      </w:r>
-      <w:r>
-        <w:tab/>
-        <w:t>- replacement of less stress tolerant clades, retreat of rainforest assemblages to refugia</w:t>
-      </w:r>
-    </w:p>
-    <w:p>
-      <w:pPr>
-        <w:tabs>
-          <w:tab w:val="left" w:pos="2638"/>
-        </w:tabs>
-        <w:spacing w:line="480" w:lineRule="auto"/>
-        <w:jc w:val="both"/>
-      </w:pPr>
-    </w:p>
-    <w:p>
-      <w:pPr>
-        <w:pStyle w:val="ListParagraph"/>
-        <w:numPr>
-          <w:ilvl w:val="1"/>
-          <w:numId w:val="2"/>
-        </w:numPr>
-        <w:spacing w:line="480" w:lineRule="auto"/>
-        <w:jc w:val="both"/>
-      </w:pPr>
-      <w:r>
-        <w:t xml:space="preserve">Future research: </w:t>
-      </w:r>
-    </w:p>
-    <w:p>
-      <w:pPr>
-        <w:pStyle w:val="ListParagraph"/>
-        <w:numPr>
-          <w:ilvl w:val="2"/>
-          <w:numId w:val="2"/>
-        </w:numPr>
-        <w:spacing w:line="480" w:lineRule="auto"/>
-        <w:jc w:val="both"/>
-      </w:pPr>
-      <w:r>
-        <w:t xml:space="preserve">In Ch4, FD was somewhat enhanced by EH, but negatively predicted by </w:t>
-      </w:r>
-    </w:p>
-    <w:p>
-      <w:pPr>
-        <w:pStyle w:val="ListParagraph"/>
-        <w:numPr>
-          <w:ilvl w:val="2"/>
-          <w:numId w:val="2"/>
-        </w:numPr>
-        <w:spacing w:line="480" w:lineRule="auto"/>
-        <w:jc w:val="both"/>
-      </w:pPr>
-      <w:r>
-        <w:t>Chapter 4 raises the question: what is the relationship between EH and resource &amp; energy availability as controls on riparian plant communities?</w:t>
-      </w:r>
-    </w:p>
-    <w:p>
-      <w:pPr>
-        <w:pStyle w:val="ListParagraph"/>
-        <w:numPr>
-          <w:ilvl w:val="2"/>
-          <w:numId w:val="2"/>
-        </w:numPr>
-        <w:spacing w:line="480" w:lineRule="auto"/>
-        <w:jc w:val="both"/>
-      </w:pPr>
-      <w:r>
-        <w:t>Are they opposing forces? (provide some examples of metrics showing how this could be the case)</w:t>
-      </w:r>
-    </w:p>
-    <w:p>
-      <w:pPr>
-        <w:pStyle w:val="ListParagraph"/>
-        <w:numPr>
-          <w:ilvl w:val="2"/>
-          <w:numId w:val="2"/>
-        </w:numPr>
-        <w:spacing w:line="480" w:lineRule="auto"/>
-        <w:jc w:val="both"/>
-      </w:pPr>
-      <w:r>
-        <w:t>Or is a dimensional model a better way of conceptualising things?</w:t>
-      </w:r>
-    </w:p>
-    <w:p>
-      <w:pPr>
-        <w:pStyle w:val="ListParagraph"/>
-        <w:numPr>
-          <w:ilvl w:val="3"/>
-          <w:numId w:val="2"/>
-        </w:numPr>
-        <w:spacing w:line="480" w:lineRule="auto"/>
-        <w:jc w:val="both"/>
-      </w:pPr>
-      <w:r>
-        <w:t xml:space="preserve">Provide some examples of metrics </w:t>
-      </w:r>
-    </w:p>
-    <w:p>
-      <w:pPr>
-        <w:pStyle w:val="ListParagraph"/>
-        <w:numPr>
-          <w:ilvl w:val="3"/>
-          <w:numId w:val="2"/>
-        </w:numPr>
-        <w:spacing w:line="480" w:lineRule="auto"/>
-        <w:jc w:val="both"/>
-      </w:pPr>
-      <w:r>
-        <w:t>If so, how orthogonal are the axes?</w:t>
-      </w:r>
-    </w:p>
-    <w:p>
-      <w:pPr>
-        <w:pStyle w:val="ListParagraph"/>
-        <w:numPr>
-          <w:ilvl w:val="3"/>
-          <w:numId w:val="2"/>
-        </w:numPr>
-        <w:spacing w:line="480" w:lineRule="auto"/>
-        <w:jc w:val="both"/>
-      </w:pPr>
-      <w:r>
-        <w:t>What metrics might best describe one but not the other?</w:t>
-      </w:r>
-    </w:p>
-    <w:p>
-      <w:pPr>
-        <w:pStyle w:val="ListParagraph"/>
-        <w:numPr>
-          <w:ilvl w:val="2"/>
-          <w:numId w:val="2"/>
-        </w:numPr>
-        <w:spacing w:line="480" w:lineRule="auto"/>
-        <w:jc w:val="both"/>
-      </w:pPr>
-      <w:r>
-        <w:t xml:space="preserve">Or is the whole thing an </w:t>
-      </w:r>
-      <w:r>
-        <w:rPr>
-          <w:i/>
-        </w:rPr>
-        <w:t xml:space="preserve">issue of </w:t>
-      </w:r>
-      <w:r>
-        <w:rPr>
-          <w:i/>
-        </w:rPr>
-        <w:t xml:space="preserve">spatial </w:t>
-      </w:r>
-      <w:r>
-        <w:rPr>
-          <w:i/>
-        </w:rPr>
-        <w:t>scale?</w:t>
-      </w:r>
-      <w:r>
-        <w:t xml:space="preserve"> </w:t>
-      </w:r>
-    </w:p>
-    <w:p>
-      <w:pPr>
-        <w:pStyle w:val="ListParagraph"/>
-        <w:numPr>
-          <w:ilvl w:val="2"/>
-          <w:numId w:val="2"/>
-        </w:numPr>
-        <w:spacing w:line="480" w:lineRule="auto"/>
-        <w:jc w:val="both"/>
-      </w:pPr>
-      <w:r>
-        <w:t xml:space="preserve">Need some research that frames questions around these issues of resource availability vs EH, and treats scale explicitly. </w:t>
-      </w:r>
-    </w:p>
-    <w:p>
-      <w:pPr>
-        <w:pStyle w:val="ListParagraph"/>
-        <w:numPr>
-          <w:ilvl w:val="3"/>
-          <w:numId w:val="2"/>
-        </w:numPr>
-        <w:spacing w:line="480" w:lineRule="auto"/>
-        <w:jc w:val="both"/>
-      </w:pPr>
-      <w:r>
-        <w:lastRenderedPageBreak/>
-        <w:t>Smith, T.W. &amp; Lundholm, J.T. (2012). Environmental geometry and heterogeneity–diversity relationships in spatially explicit simulated communities. J. Veg. Sci., 23, 732–744.</w:t>
-      </w:r>
-    </w:p>
-    <w:p>
-      <w:pPr>
-        <w:pStyle w:val="ListParagraph"/>
-        <w:numPr>
-          <w:ilvl w:val="2"/>
-          <w:numId w:val="2"/>
-        </w:numPr>
-        <w:spacing w:line="480" w:lineRule="auto"/>
-        <w:jc w:val="both"/>
-      </w:pPr>
-      <w:r>
-        <w:t>Is there something makes subtropical/tropical communities inherently different from temperate - is it something to do with species assemblages and differing evolutionary histories (i.e. differential adaptation to EH)?</w:t>
-      </w:r>
-    </w:p>
-    <w:p>
-      <w:pPr>
-        <w:pStyle w:val="ListParagraph"/>
-        <w:spacing w:line="480" w:lineRule="auto"/>
-        <w:ind w:left="2160"/>
-        <w:jc w:val="both"/>
-      </w:pPr>
-    </w:p>
-    <w:p>
-      <w:pPr>
-        <w:pStyle w:val="ListParagraph"/>
-        <w:numPr>
-          <w:ilvl w:val="0"/>
-          <w:numId w:val="2"/>
-        </w:numPr>
-        <w:spacing w:line="480" w:lineRule="auto"/>
-        <w:jc w:val="both"/>
-        <w:rPr>
-          <w:highlight w:val="darkGray"/>
-        </w:rPr>
-      </w:pPr>
-      <w:r>
-        <w:rPr>
-          <w:highlight w:val="darkGray"/>
-        </w:rPr>
-        <w:t>Functional ecology</w:t>
-      </w:r>
-    </w:p>
-    <w:p>
-      <w:pPr>
-        <w:pStyle w:val="ListParagraph"/>
-        <w:numPr>
-          <w:ilvl w:val="1"/>
-          <w:numId w:val="2"/>
-        </w:numPr>
-        <w:spacing w:line="480" w:lineRule="auto"/>
-        <w:jc w:val="both"/>
-        <w:rPr>
-          <w:highlight w:val="darkGray"/>
-        </w:rPr>
-      </w:pPr>
-      <w:r>
-        <w:rPr>
-          <w:highlight w:val="darkGray"/>
-        </w:rPr>
-        <w:t xml:space="preserve">Riparian veg communities are great models systems for studying environmentally controlled community assembly due strong fluvial control on resource and energy gradients. </w:t>
-      </w:r>
-    </w:p>
-    <w:p>
-      <w:pPr>
-        <w:pStyle w:val="ListParagraph"/>
-        <w:numPr>
-          <w:ilvl w:val="1"/>
-          <w:numId w:val="2"/>
-        </w:numPr>
-        <w:spacing w:line="480" w:lineRule="auto"/>
-        <w:jc w:val="both"/>
-        <w:rPr>
-          <w:highlight w:val="darkGray"/>
-        </w:rPr>
-      </w:pPr>
-      <w:r>
-        <w:rPr>
-          <w:highlight w:val="darkGray"/>
-        </w:rPr>
-        <w:t xml:space="preserve">We found evidence that ecological strategies and associated trait syndromes strongly selected for flow response. </w:t>
-      </w:r>
-    </w:p>
-    <w:p>
-      <w:pPr>
-        <w:pStyle w:val="ListParagraph"/>
-        <w:numPr>
-          <w:ilvl w:val="1"/>
-          <w:numId w:val="2"/>
-        </w:numPr>
-        <w:spacing w:line="480" w:lineRule="auto"/>
-        <w:jc w:val="both"/>
-        <w:rPr>
-          <w:highlight w:val="darkGray"/>
-        </w:rPr>
-      </w:pPr>
-      <w:r>
-        <w:rPr>
-          <w:highlight w:val="darkGray"/>
-        </w:rPr>
-        <w:t>Tie-ins with disturbance ecology, invasion ecology</w:t>
-      </w:r>
-    </w:p>
-    <w:p>
-      <w:pPr>
-        <w:pStyle w:val="ListParagraph"/>
-        <w:numPr>
-          <w:ilvl w:val="0"/>
-          <w:numId w:val="2"/>
-        </w:numPr>
-        <w:spacing w:line="480" w:lineRule="auto"/>
-        <w:jc w:val="both"/>
-      </w:pPr>
-      <w:r>
-        <w:t>Multiple drivers of community assembly</w:t>
-      </w:r>
-    </w:p>
-    <w:p>
-      <w:pPr>
-        <w:pStyle w:val="ListParagraph"/>
-        <w:numPr>
-          <w:ilvl w:val="1"/>
-          <w:numId w:val="2"/>
-        </w:numPr>
-        <w:spacing w:line="480" w:lineRule="auto"/>
-        <w:jc w:val="both"/>
-      </w:pPr>
-      <w:r>
-        <w:t>Reign of hydrology confirmed (all chapters)</w:t>
-      </w:r>
-    </w:p>
-    <w:p>
-      <w:pPr>
-        <w:pStyle w:val="ListParagraph"/>
-        <w:numPr>
-          <w:ilvl w:val="0"/>
-          <w:numId w:val="2"/>
-        </w:numPr>
-        <w:spacing w:line="480" w:lineRule="auto"/>
-        <w:jc w:val="both"/>
-      </w:pPr>
-      <w:r>
-        <w:t>Anthropogenic variables</w:t>
-      </w:r>
-    </w:p>
-    <w:p>
-      <w:pPr>
-        <w:pStyle w:val="ListParagraph"/>
-        <w:numPr>
-          <w:ilvl w:val="1"/>
-          <w:numId w:val="2"/>
-        </w:numPr>
-        <w:spacing w:line="480" w:lineRule="auto"/>
-        <w:jc w:val="both"/>
-      </w:pPr>
-      <w:r>
-        <w:t>CO2</w:t>
-      </w:r>
-    </w:p>
-    <w:p>
-      <w:pPr>
-        <w:pStyle w:val="ListParagraph"/>
-        <w:numPr>
-          <w:ilvl w:val="2"/>
-          <w:numId w:val="2"/>
-        </w:numPr>
-        <w:spacing w:line="480" w:lineRule="auto"/>
-        <w:jc w:val="both"/>
-      </w:pPr>
-      <w:r>
-        <w:t>Further work?</w:t>
-      </w:r>
-    </w:p>
-    <w:p>
-      <w:pPr>
-        <w:pStyle w:val="ListParagraph"/>
-        <w:numPr>
-          <w:ilvl w:val="1"/>
-          <w:numId w:val="2"/>
-        </w:numPr>
-        <w:spacing w:line="480" w:lineRule="auto"/>
-        <w:jc w:val="both"/>
-      </w:pPr>
-      <w:r>
-        <w:t>Role of flow modification? Land use?</w:t>
-      </w:r>
-    </w:p>
-    <w:p>
-      <w:pPr>
-        <w:pStyle w:val="ListParagraph"/>
-        <w:numPr>
-          <w:ilvl w:val="2"/>
-          <w:numId w:val="2"/>
-        </w:numPr>
-        <w:spacing w:line="480" w:lineRule="auto"/>
-        <w:jc w:val="both"/>
-      </w:pPr>
-      <w:r>
-        <w:t>Further work?</w:t>
-      </w:r>
-    </w:p>
-    <w:p>
-      <w:pPr>
-        <w:tabs>
-          <w:tab w:val="left" w:pos="2638"/>
-        </w:tabs>
-        <w:spacing w:line="480" w:lineRule="auto"/>
-        <w:jc w:val="both"/>
-      </w:pPr>
+      <w:r>
+        <w:t xml:space="preserve">cts of </w:t>
+      </w:r>
+      <w:r>
+        <w:t>river management and rehabilitation.</w:t>
+      </w:r>
     </w:p>
     <w:sectPr>
       <w:pgSz w:w="11906" w:h="16838"/>
@@ -3451,6 +2808,9 @@
         </w:rPr>
         <w:annotationRef/>
       </w:r>
+      <w:r>
+        <w:t>Landuse?</w:t>
+      </w:r>
     </w:p>
   </w:comment>
 </w:comments>
@@ -3515,6 +2875,119 @@
 <file path=word/numbering.xml><?xml version="1.0" encoding="utf-8"?>
 <w:numbering xmlns:wpc="http://schemas.microsoft.com/office/word/2010/wordprocessingCanvas" xmlns:mc="http://schemas.openxmlformats.org/markup-compatibility/2006" xmlns:o="urn:schemas-microsoft-com:office:office" xmlns:r="http://schemas.openxmlformats.org/officeDocument/2006/relationships" xmlns:m="http://schemas.openxmlformats.org/officeDocument/2006/math" xmlns:v="urn:schemas-microsoft-com:vml" xmlns:wp14="http://schemas.microsoft.com/office/word/2010/wordprocessingDrawing" xmlns:wp="http://schemas.openxmlformats.org/drawingml/2006/wordprocessingDrawing" xmlns:w10="urn:schemas-microsoft-com:office:word" xmlns:w="http://schemas.openxmlformats.org/wordprocessingml/2006/main" xmlns:w14="http://schemas.microsoft.com/office/word/2010/wordml" xmlns:w15="http://schemas.microsoft.com/office/word/2012/wordml" xmlns:wpg="http://schemas.microsoft.com/office/word/2010/wordprocessingGroup" xmlns:wpi="http://schemas.microsoft.com/office/word/2010/wordprocessingInk" xmlns:wne="http://schemas.microsoft.com/office/word/2006/wordml" xmlns:wps="http://schemas.microsoft.com/office/word/2010/wordprocessingShape" mc:Ignorable="w14 w15 wp14">
   <w:abstractNum w:abstractNumId="0" w15:restartNumberingAfterBreak="0">
+    <w:nsid w:val="2ED320C5"/>
+    <w:multiLevelType w:val="hybridMultilevel"/>
+    <w:tmpl w:val="DA322A1E"/>
+    <w:lvl w:ilvl="0" w:tplc="6980AA3C">
+      <w:start w:val="1"/>
+      <w:numFmt w:val="bullet"/>
+      <w:lvlText w:val="-"/>
+      <w:lvlJc w:val="left"/>
+      <w:pPr>
+        <w:ind w:left="1080" w:hanging="360"/>
+      </w:pPr>
+      <w:rPr>
+        <w:rFonts w:ascii="Calibri" w:eastAsiaTheme="minorHAnsi" w:hAnsi="Calibri" w:cstheme="minorBidi" w:hint="default"/>
+      </w:rPr>
+    </w:lvl>
+    <w:lvl w:ilvl="1" w:tplc="0C090003" w:tentative="1">
+      <w:start w:val="1"/>
+      <w:numFmt w:val="bullet"/>
+      <w:lvlText w:val="o"/>
+      <w:lvlJc w:val="left"/>
+      <w:pPr>
+        <w:ind w:left="1800" w:hanging="360"/>
+      </w:pPr>
+      <w:rPr>
+        <w:rFonts w:ascii="Courier New" w:hAnsi="Courier New" w:cs="Courier New" w:hint="default"/>
+      </w:rPr>
+    </w:lvl>
+    <w:lvl w:ilvl="2" w:tplc="0C090005" w:tentative="1">
+      <w:start w:val="1"/>
+      <w:numFmt w:val="bullet"/>
+      <w:lvlText w:val=""/>
+      <w:lvlJc w:val="left"/>
+      <w:pPr>
+        <w:ind w:left="2520" w:hanging="360"/>
+      </w:pPr>
+      <w:rPr>
+        <w:rFonts w:ascii="Wingdings" w:hAnsi="Wingdings" w:hint="default"/>
+      </w:rPr>
+    </w:lvl>
+    <w:lvl w:ilvl="3" w:tplc="0C090001" w:tentative="1">
+      <w:start w:val="1"/>
+      <w:numFmt w:val="bullet"/>
+      <w:lvlText w:val=""/>
+      <w:lvlJc w:val="left"/>
+      <w:pPr>
+        <w:ind w:left="3240" w:hanging="360"/>
+      </w:pPr>
+      <w:rPr>
+        <w:rFonts w:ascii="Symbol" w:hAnsi="Symbol" w:hint="default"/>
+      </w:rPr>
+    </w:lvl>
+    <w:lvl w:ilvl="4" w:tplc="0C090003" w:tentative="1">
+      <w:start w:val="1"/>
+      <w:numFmt w:val="bullet"/>
+      <w:lvlText w:val="o"/>
+      <w:lvlJc w:val="left"/>
+      <w:pPr>
+        <w:ind w:left="3960" w:hanging="360"/>
+      </w:pPr>
+      <w:rPr>
+        <w:rFonts w:ascii="Courier New" w:hAnsi="Courier New" w:cs="Courier New" w:hint="default"/>
+      </w:rPr>
+    </w:lvl>
+    <w:lvl w:ilvl="5" w:tplc="0C090005" w:tentative="1">
+      <w:start w:val="1"/>
+      <w:numFmt w:val="bullet"/>
+      <w:lvlText w:val=""/>
+      <w:lvlJc w:val="left"/>
+      <w:pPr>
+        <w:ind w:left="4680" w:hanging="360"/>
+      </w:pPr>
+      <w:rPr>
+        <w:rFonts w:ascii="Wingdings" w:hAnsi="Wingdings" w:hint="default"/>
+      </w:rPr>
+    </w:lvl>
+    <w:lvl w:ilvl="6" w:tplc="0C090001" w:tentative="1">
+      <w:start w:val="1"/>
+      <w:numFmt w:val="bullet"/>
+      <w:lvlText w:val=""/>
+      <w:lvlJc w:val="left"/>
+      <w:pPr>
+        <w:ind w:left="5400" w:hanging="360"/>
+      </w:pPr>
+      <w:rPr>
+        <w:rFonts w:ascii="Symbol" w:hAnsi="Symbol" w:hint="default"/>
+      </w:rPr>
+    </w:lvl>
+    <w:lvl w:ilvl="7" w:tplc="0C090003" w:tentative="1">
+      <w:start w:val="1"/>
+      <w:numFmt w:val="bullet"/>
+      <w:lvlText w:val="o"/>
+      <w:lvlJc w:val="left"/>
+      <w:pPr>
+        <w:ind w:left="6120" w:hanging="360"/>
+      </w:pPr>
+      <w:rPr>
+        <w:rFonts w:ascii="Courier New" w:hAnsi="Courier New" w:cs="Courier New" w:hint="default"/>
+      </w:rPr>
+    </w:lvl>
+    <w:lvl w:ilvl="8" w:tplc="0C090005" w:tentative="1">
+      <w:start w:val="1"/>
+      <w:numFmt w:val="bullet"/>
+      <w:lvlText w:val=""/>
+      <w:lvlJc w:val="left"/>
+      <w:pPr>
+        <w:ind w:left="6840" w:hanging="360"/>
+      </w:pPr>
+      <w:rPr>
+        <w:rFonts w:ascii="Wingdings" w:hAnsi="Wingdings" w:hint="default"/>
+      </w:rPr>
+    </w:lvl>
+  </w:abstractNum>
+  <w:abstractNum w:abstractNumId="1" w15:restartNumberingAfterBreak="0">
     <w:nsid w:val="3986775D"/>
     <w:multiLevelType w:val="hybridMultilevel"/>
     <w:tmpl w:val="807A59E0"/>
@@ -3626,7 +3099,7 @@
       </w:rPr>
     </w:lvl>
   </w:abstractNum>
-  <w:abstractNum w:abstractNumId="1" w15:restartNumberingAfterBreak="0">
+  <w:abstractNum w:abstractNumId="2" w15:restartNumberingAfterBreak="0">
     <w:nsid w:val="3DD678CC"/>
     <w:multiLevelType w:val="hybridMultilevel"/>
     <w:tmpl w:val="0368EC14"/>
@@ -3739,7 +3212,7 @@
       </w:rPr>
     </w:lvl>
   </w:abstractNum>
-  <w:abstractNum w:abstractNumId="2" w15:restartNumberingAfterBreak="0">
+  <w:abstractNum w:abstractNumId="3" w15:restartNumberingAfterBreak="0">
     <w:nsid w:val="4F1115E9"/>
     <w:multiLevelType w:val="hybridMultilevel"/>
     <w:tmpl w:val="675EEAB8"/>
@@ -3852,7 +3325,120 @@
       </w:rPr>
     </w:lvl>
   </w:abstractNum>
-  <w:abstractNum w:abstractNumId="3" w15:restartNumberingAfterBreak="0">
+  <w:abstractNum w:abstractNumId="4" w15:restartNumberingAfterBreak="0">
+    <w:nsid w:val="6A2F5EA4"/>
+    <w:multiLevelType w:val="hybridMultilevel"/>
+    <w:tmpl w:val="4BD0DFC6"/>
+    <w:lvl w:ilvl="0" w:tplc="6980AA3C">
+      <w:start w:val="1"/>
+      <w:numFmt w:val="bullet"/>
+      <w:lvlText w:val="-"/>
+      <w:lvlJc w:val="left"/>
+      <w:pPr>
+        <w:ind w:left="720" w:hanging="360"/>
+      </w:pPr>
+      <w:rPr>
+        <w:rFonts w:ascii="Calibri" w:eastAsiaTheme="minorHAnsi" w:hAnsi="Calibri" w:cstheme="minorBidi" w:hint="default"/>
+      </w:rPr>
+    </w:lvl>
+    <w:lvl w:ilvl="1" w:tplc="0C090003" w:tentative="1">
+      <w:start w:val="1"/>
+      <w:numFmt w:val="bullet"/>
+      <w:lvlText w:val="o"/>
+      <w:lvlJc w:val="left"/>
+      <w:pPr>
+        <w:ind w:left="1440" w:hanging="360"/>
+      </w:pPr>
+      <w:rPr>
+        <w:rFonts w:ascii="Courier New" w:hAnsi="Courier New" w:cs="Courier New" w:hint="default"/>
+      </w:rPr>
+    </w:lvl>
+    <w:lvl w:ilvl="2" w:tplc="0C090005" w:tentative="1">
+      <w:start w:val="1"/>
+      <w:numFmt w:val="bullet"/>
+      <w:lvlText w:val=""/>
+      <w:lvlJc w:val="left"/>
+      <w:pPr>
+        <w:ind w:left="2160" w:hanging="360"/>
+      </w:pPr>
+      <w:rPr>
+        <w:rFonts w:ascii="Wingdings" w:hAnsi="Wingdings" w:hint="default"/>
+      </w:rPr>
+    </w:lvl>
+    <w:lvl w:ilvl="3" w:tplc="0C090001" w:tentative="1">
+      <w:start w:val="1"/>
+      <w:numFmt w:val="bullet"/>
+      <w:lvlText w:val=""/>
+      <w:lvlJc w:val="left"/>
+      <w:pPr>
+        <w:ind w:left="2880" w:hanging="360"/>
+      </w:pPr>
+      <w:rPr>
+        <w:rFonts w:ascii="Symbol" w:hAnsi="Symbol" w:hint="default"/>
+      </w:rPr>
+    </w:lvl>
+    <w:lvl w:ilvl="4" w:tplc="0C090003" w:tentative="1">
+      <w:start w:val="1"/>
+      <w:numFmt w:val="bullet"/>
+      <w:lvlText w:val="o"/>
+      <w:lvlJc w:val="left"/>
+      <w:pPr>
+        <w:ind w:left="3600" w:hanging="360"/>
+      </w:pPr>
+      <w:rPr>
+        <w:rFonts w:ascii="Courier New" w:hAnsi="Courier New" w:cs="Courier New" w:hint="default"/>
+      </w:rPr>
+    </w:lvl>
+    <w:lvl w:ilvl="5" w:tplc="0C090005" w:tentative="1">
+      <w:start w:val="1"/>
+      <w:numFmt w:val="bullet"/>
+      <w:lvlText w:val=""/>
+      <w:lvlJc w:val="left"/>
+      <w:pPr>
+        <w:ind w:left="4320" w:hanging="360"/>
+      </w:pPr>
+      <w:rPr>
+        <w:rFonts w:ascii="Wingdings" w:hAnsi="Wingdings" w:hint="default"/>
+      </w:rPr>
+    </w:lvl>
+    <w:lvl w:ilvl="6" w:tplc="0C090001" w:tentative="1">
+      <w:start w:val="1"/>
+      <w:numFmt w:val="bullet"/>
+      <w:lvlText w:val=""/>
+      <w:lvlJc w:val="left"/>
+      <w:pPr>
+        <w:ind w:left="5040" w:hanging="360"/>
+      </w:pPr>
+      <w:rPr>
+        <w:rFonts w:ascii="Symbol" w:hAnsi="Symbol" w:hint="default"/>
+      </w:rPr>
+    </w:lvl>
+    <w:lvl w:ilvl="7" w:tplc="0C090003" w:tentative="1">
+      <w:start w:val="1"/>
+      <w:numFmt w:val="bullet"/>
+      <w:lvlText w:val="o"/>
+      <w:lvlJc w:val="left"/>
+      <w:pPr>
+        <w:ind w:left="5760" w:hanging="360"/>
+      </w:pPr>
+      <w:rPr>
+        <w:rFonts w:ascii="Courier New" w:hAnsi="Courier New" w:cs="Courier New" w:hint="default"/>
+      </w:rPr>
+    </w:lvl>
+    <w:lvl w:ilvl="8" w:tplc="0C090005" w:tentative="1">
+      <w:start w:val="1"/>
+      <w:numFmt w:val="bullet"/>
+      <w:lvlText w:val=""/>
+      <w:lvlJc w:val="left"/>
+      <w:pPr>
+        <w:ind w:left="6480" w:hanging="360"/>
+      </w:pPr>
+      <w:rPr>
+        <w:rFonts w:ascii="Wingdings" w:hAnsi="Wingdings" w:hint="default"/>
+      </w:rPr>
+    </w:lvl>
+  </w:abstractNum>
+  <w:abstractNum w:abstractNumId="5" w15:restartNumberingAfterBreak="0">
     <w:nsid w:val="7BC803AD"/>
     <w:multiLevelType w:val="hybridMultilevel"/>
     <w:tmpl w:val="9D381A20"/>
@@ -3966,15 +3552,21 @@
     </w:lvl>
   </w:abstractNum>
   <w:num w:numId="1">
+    <w:abstractNumId w:val="3"/>
+  </w:num>
+  <w:num w:numId="2">
+    <w:abstractNumId w:val="5"/>
+  </w:num>
+  <w:num w:numId="3">
     <w:abstractNumId w:val="2"/>
   </w:num>
-  <w:num w:numId="2">
-    <w:abstractNumId w:val="3"/>
-  </w:num>
-  <w:num w:numId="3">
+  <w:num w:numId="4">
     <w:abstractNumId w:val="1"/>
   </w:num>
-  <w:num w:numId="4">
+  <w:num w:numId="5">
+    <w:abstractNumId w:val="4"/>
+  </w:num>
+  <w:num w:numId="6">
     <w:abstractNumId w:val="0"/>
   </w:num>
 </w:numbering>
@@ -4860,7 +4452,7 @@
 </file>
 
 <file path=customXml/itemProps1.xml><?xml version="1.0" encoding="utf-8"?>
-<ds:datastoreItem xmlns:ds="http://schemas.openxmlformats.org/officeDocument/2006/customXml" ds:itemID="{BFDF7259-541A-44FD-8B28-9A8CC0EB191F}">
+<ds:datastoreItem xmlns:ds="http://schemas.openxmlformats.org/officeDocument/2006/customXml" ds:itemID="{E90DE702-8A33-4B65-93EF-49966F9C47D5}">
   <ds:schemaRefs>
     <ds:schemaRef ds:uri="http://schemas.openxmlformats.org/officeDocument/2006/bibliography"/>
   </ds:schemaRefs>

</xml_diff>